<commit_message>
database has been finalized
database has been finalized
</commit_message>
<xml_diff>
--- a/restaurant-kot/src/db_design/database_design.docx
+++ b/restaurant-kot/src/db_design/database_design.docx
@@ -6,6 +6,7 @@
       <w:pPr>
         <w:pStyle w:val="Header"/>
         <w:rPr>
+          <w:rFonts w:ascii="Times New Roman" w:hAnsi="Times New Roman"/>
           <w:b/>
           <w:color w:val="FF0000"/>
           <w:sz w:val="24"/>
@@ -14,6 +15,7 @@
       </w:pPr>
       <w:r>
         <w:rPr>
+          <w:rFonts w:ascii="Times New Roman" w:hAnsi="Times New Roman"/>
           <w:b/>
           <w:color w:val="FF0000"/>
           <w:sz w:val="24"/>
@@ -25,7 +27,7 @@
     <w:tbl>
       <w:tblPr>
         <w:jc w:val="left"/>
-        <w:tblInd w:w="-5" w:type="dxa"/>
+        <w:tblInd w:w="-10" w:type="dxa"/>
         <w:tblBorders>
           <w:top w:val="single" w:sz="4" w:space="0" w:color="BFBFBF"/>
           <w:left w:val="single" w:sz="4" w:space="0" w:color="BFBFBF"/>
@@ -36,17 +38,17 @@
         </w:tblBorders>
         <w:tblCellMar>
           <w:top w:w="0" w:type="dxa"/>
-          <w:left w:w="108" w:type="dxa"/>
+          <w:left w:w="103" w:type="dxa"/>
           <w:bottom w:w="0" w:type="dxa"/>
           <w:right w:w="108" w:type="dxa"/>
         </w:tblCellMar>
       </w:tblPr>
       <w:tblGrid>
         <w:gridCol w:w="900"/>
-        <w:gridCol w:w="2222"/>
+        <w:gridCol w:w="2221"/>
         <w:gridCol w:w="1742"/>
         <w:gridCol w:w="2154"/>
-        <w:gridCol w:w="1714"/>
+        <w:gridCol w:w="1715"/>
       </w:tblGrid>
       <w:tr>
         <w:trPr>
@@ -63,9 +65,9 @@
               <w:right w:val="single" w:sz="4" w:space="0" w:color="BFBFBF"/>
               <w:insideV w:val="single" w:sz="4" w:space="0" w:color="BFBFBF"/>
             </w:tcBorders>
-            <w:shd w:fill="auto" w:val="clear"/>
-            <w:tcMar>
-              <w:left w:w="108" w:type="dxa"/>
+            <w:shd w:fill="FFFFFF" w:val="clear"/>
+            <w:tcMar>
+              <w:left w:w="103" w:type="dxa"/>
             </w:tcMar>
           </w:tcPr>
           <w:p>
@@ -73,14 +75,20 @@
               <w:pStyle w:val="Header"/>
               <w:spacing w:before="0" w:after="0"/>
               <w:rPr>
-                <w:b/>
-                <w:bCs/>
-              </w:rPr>
-            </w:pPr>
-            <w:r>
-              <w:rPr>
-                <w:b/>
-                <w:bCs/>
+                <w:rFonts w:ascii="Times New Roman" w:hAnsi="Times New Roman"/>
+                <w:b/>
+                <w:bCs/>
+                <w:sz w:val="24"/>
+                <w:szCs w:val="24"/>
+              </w:rPr>
+            </w:pPr>
+            <w:r>
+              <w:rPr>
+                <w:rFonts w:ascii="Times New Roman" w:hAnsi="Times New Roman"/>
+                <w:b/>
+                <w:bCs/>
+                <w:sz w:val="24"/>
+                <w:szCs w:val="24"/>
               </w:rPr>
               <w:t>id</w:t>
             </w:r>
@@ -88,7 +96,7 @@
         </w:tc>
         <w:tc>
           <w:tcPr>
-            <w:tcW w:w="2222" w:type="dxa"/>
+            <w:tcW w:w="2221" w:type="dxa"/>
             <w:tcBorders>
               <w:top w:val="single" w:sz="4" w:space="0" w:color="BFBFBF"/>
               <w:left w:val="single" w:sz="4" w:space="0" w:color="BFBFBF"/>
@@ -97,9 +105,9 @@
               <w:right w:val="single" w:sz="4" w:space="0" w:color="BFBFBF"/>
               <w:insideV w:val="single" w:sz="4" w:space="0" w:color="BFBFBF"/>
             </w:tcBorders>
-            <w:shd w:fill="auto" w:val="clear"/>
-            <w:tcMar>
-              <w:left w:w="108" w:type="dxa"/>
+            <w:shd w:fill="FFFFFF" w:val="clear"/>
+            <w:tcMar>
+              <w:left w:w="103" w:type="dxa"/>
             </w:tcMar>
           </w:tcPr>
           <w:p>
@@ -107,14 +115,20 @@
               <w:pStyle w:val="Header"/>
               <w:spacing w:before="0" w:after="0"/>
               <w:rPr>
-                <w:b/>
-                <w:bCs/>
-              </w:rPr>
-            </w:pPr>
-            <w:r>
-              <w:rPr>
-                <w:b/>
-                <w:bCs/>
+                <w:rFonts w:ascii="Times New Roman" w:hAnsi="Times New Roman"/>
+                <w:b/>
+                <w:bCs/>
+                <w:sz w:val="24"/>
+                <w:szCs w:val="24"/>
+              </w:rPr>
+            </w:pPr>
+            <w:r>
+              <w:rPr>
+                <w:rFonts w:ascii="Times New Roman" w:hAnsi="Times New Roman"/>
+                <w:b/>
+                <w:bCs/>
+                <w:sz w:val="24"/>
+                <w:szCs w:val="24"/>
               </w:rPr>
               <w:t>display_name</w:t>
             </w:r>
@@ -131,9 +145,9 @@
               <w:right w:val="single" w:sz="4" w:space="0" w:color="BFBFBF"/>
               <w:insideV w:val="single" w:sz="4" w:space="0" w:color="BFBFBF"/>
             </w:tcBorders>
-            <w:shd w:fill="auto" w:val="clear"/>
-            <w:tcMar>
-              <w:left w:w="108" w:type="dxa"/>
+            <w:shd w:fill="FFFFFF" w:val="clear"/>
+            <w:tcMar>
+              <w:left w:w="103" w:type="dxa"/>
             </w:tcMar>
           </w:tcPr>
           <w:p>
@@ -141,14 +155,20 @@
               <w:pStyle w:val="Header"/>
               <w:spacing w:before="0" w:after="0"/>
               <w:rPr>
-                <w:b/>
-                <w:bCs/>
-              </w:rPr>
-            </w:pPr>
-            <w:r>
-              <w:rPr>
-                <w:b/>
-                <w:bCs/>
+                <w:rFonts w:ascii="Times New Roman" w:hAnsi="Times New Roman"/>
+                <w:b/>
+                <w:bCs/>
+                <w:sz w:val="24"/>
+                <w:szCs w:val="24"/>
+              </w:rPr>
+            </w:pPr>
+            <w:r>
+              <w:rPr>
+                <w:rFonts w:ascii="Times New Roman" w:hAnsi="Times New Roman"/>
+                <w:b/>
+                <w:bCs/>
+                <w:sz w:val="24"/>
+                <w:szCs w:val="24"/>
               </w:rPr>
               <w:t>user_name</w:t>
             </w:r>
@@ -165,9 +185,9 @@
               <w:right w:val="single" w:sz="4" w:space="0" w:color="BFBFBF"/>
               <w:insideV w:val="single" w:sz="4" w:space="0" w:color="BFBFBF"/>
             </w:tcBorders>
-            <w:shd w:fill="auto" w:val="clear"/>
-            <w:tcMar>
-              <w:left w:w="108" w:type="dxa"/>
+            <w:shd w:fill="FFFFFF" w:val="clear"/>
+            <w:tcMar>
+              <w:left w:w="103" w:type="dxa"/>
             </w:tcMar>
           </w:tcPr>
           <w:p>
@@ -175,14 +195,20 @@
               <w:pStyle w:val="Header"/>
               <w:spacing w:before="0" w:after="0"/>
               <w:rPr>
-                <w:b/>
-                <w:bCs/>
-              </w:rPr>
-            </w:pPr>
-            <w:r>
-              <w:rPr>
-                <w:b/>
-                <w:bCs/>
+                <w:rFonts w:ascii="Times New Roman" w:hAnsi="Times New Roman"/>
+                <w:b/>
+                <w:bCs/>
+                <w:sz w:val="24"/>
+                <w:szCs w:val="24"/>
+              </w:rPr>
+            </w:pPr>
+            <w:r>
+              <w:rPr>
+                <w:rFonts w:ascii="Times New Roman" w:hAnsi="Times New Roman"/>
+                <w:b/>
+                <w:bCs/>
+                <w:sz w:val="24"/>
+                <w:szCs w:val="24"/>
               </w:rPr>
               <w:t>password</w:t>
             </w:r>
@@ -190,7 +216,7 @@
         </w:tc>
         <w:tc>
           <w:tcPr>
-            <w:tcW w:w="1714" w:type="dxa"/>
+            <w:tcW w:w="1715" w:type="dxa"/>
             <w:tcBorders>
               <w:top w:val="single" w:sz="4" w:space="0" w:color="BFBFBF"/>
               <w:left w:val="single" w:sz="4" w:space="0" w:color="BFBFBF"/>
@@ -199,9 +225,9 @@
               <w:right w:val="single" w:sz="4" w:space="0" w:color="BFBFBF"/>
               <w:insideV w:val="single" w:sz="4" w:space="0" w:color="BFBFBF"/>
             </w:tcBorders>
-            <w:shd w:fill="auto" w:val="clear"/>
-            <w:tcMar>
-              <w:left w:w="108" w:type="dxa"/>
+            <w:shd w:fill="FFFFFF" w:val="clear"/>
+            <w:tcMar>
+              <w:left w:w="103" w:type="dxa"/>
             </w:tcMar>
           </w:tcPr>
           <w:p>
@@ -209,14 +235,20 @@
               <w:pStyle w:val="Header"/>
               <w:spacing w:before="0" w:after="0"/>
               <w:rPr>
-                <w:b/>
-                <w:bCs/>
-              </w:rPr>
-            </w:pPr>
-            <w:r>
-              <w:rPr>
-                <w:b/>
-                <w:bCs/>
+                <w:rFonts w:ascii="Times New Roman" w:hAnsi="Times New Roman"/>
+                <w:b/>
+                <w:bCs/>
+                <w:sz w:val="24"/>
+                <w:szCs w:val="24"/>
+              </w:rPr>
+            </w:pPr>
+            <w:r>
+              <w:rPr>
+                <w:rFonts w:ascii="Times New Roman" w:hAnsi="Times New Roman"/>
+                <w:b/>
+                <w:bCs/>
+                <w:sz w:val="24"/>
+                <w:szCs w:val="24"/>
               </w:rPr>
             </w:r>
           </w:p>
@@ -226,16 +258,25 @@
     <w:p>
       <w:pPr>
         <w:pStyle w:val="Header"/>
-        <w:rPr/>
+        <w:rPr>
+          <w:rFonts w:ascii="Times New Roman" w:hAnsi="Times New Roman"/>
+          <w:sz w:val="24"/>
+          <w:szCs w:val="24"/>
+        </w:rPr>
       </w:pPr>
       <w:r>
-        <w:rPr/>
+        <w:rPr>
+          <w:rFonts w:ascii="Times New Roman" w:hAnsi="Times New Roman"/>
+          <w:sz w:val="24"/>
+          <w:szCs w:val="24"/>
+        </w:rPr>
       </w:r>
     </w:p>
     <w:p>
       <w:pPr>
         <w:pStyle w:val="Header"/>
         <w:rPr>
+          <w:rFonts w:ascii="Times New Roman" w:hAnsi="Times New Roman"/>
           <w:b/>
           <w:color w:val="FF0000"/>
           <w:sz w:val="24"/>
@@ -244,6 +285,7 @@
       </w:pPr>
       <w:r>
         <w:rPr>
+          <w:rFonts w:ascii="Times New Roman" w:hAnsi="Times New Roman"/>
           <w:b/>
           <w:color w:val="FF0000"/>
           <w:sz w:val="24"/>
@@ -255,7 +297,7 @@
     <w:tbl>
       <w:tblPr>
         <w:jc w:val="left"/>
-        <w:tblInd w:w="-5" w:type="dxa"/>
+        <w:tblInd w:w="-10" w:type="dxa"/>
         <w:tblBorders>
           <w:top w:val="single" w:sz="4" w:space="0" w:color="BFBFBF"/>
           <w:left w:val="single" w:sz="4" w:space="0" w:color="BFBFBF"/>
@@ -266,17 +308,17 @@
         </w:tblBorders>
         <w:tblCellMar>
           <w:top w:w="0" w:type="dxa"/>
-          <w:left w:w="108" w:type="dxa"/>
+          <w:left w:w="103" w:type="dxa"/>
           <w:bottom w:w="0" w:type="dxa"/>
           <w:right w:w="108" w:type="dxa"/>
         </w:tblCellMar>
       </w:tblPr>
       <w:tblGrid>
-        <w:gridCol w:w="718"/>
+        <w:gridCol w:w="717"/>
         <w:gridCol w:w="1800"/>
-        <w:gridCol w:w="1982"/>
+        <w:gridCol w:w="1981"/>
         <w:gridCol w:w="3101"/>
-        <w:gridCol w:w="2118"/>
+        <w:gridCol w:w="2120"/>
       </w:tblGrid>
       <w:tr>
         <w:trPr>
@@ -284,7 +326,7 @@
         </w:trPr>
         <w:tc>
           <w:tcPr>
-            <w:tcW w:w="718" w:type="dxa"/>
+            <w:tcW w:w="717" w:type="dxa"/>
             <w:tcBorders>
               <w:top w:val="single" w:sz="4" w:space="0" w:color="BFBFBF"/>
               <w:left w:val="single" w:sz="4" w:space="0" w:color="BFBFBF"/>
@@ -293,9 +335,9 @@
               <w:right w:val="single" w:sz="4" w:space="0" w:color="BFBFBF"/>
               <w:insideV w:val="single" w:sz="4" w:space="0" w:color="BFBFBF"/>
             </w:tcBorders>
-            <w:shd w:fill="auto" w:val="clear"/>
-            <w:tcMar>
-              <w:left w:w="108" w:type="dxa"/>
+            <w:shd w:fill="FFFFFF" w:val="clear"/>
+            <w:tcMar>
+              <w:left w:w="103" w:type="dxa"/>
             </w:tcMar>
           </w:tcPr>
           <w:p>
@@ -303,14 +345,20 @@
               <w:pStyle w:val="Header"/>
               <w:spacing w:before="0" w:after="0"/>
               <w:rPr>
-                <w:b/>
-                <w:bCs/>
-              </w:rPr>
-            </w:pPr>
-            <w:r>
-              <w:rPr>
-                <w:b/>
-                <w:bCs/>
+                <w:rFonts w:ascii="Times New Roman" w:hAnsi="Times New Roman"/>
+                <w:b/>
+                <w:bCs/>
+                <w:sz w:val="24"/>
+                <w:szCs w:val="24"/>
+              </w:rPr>
+            </w:pPr>
+            <w:r>
+              <w:rPr>
+                <w:rFonts w:ascii="Times New Roman" w:hAnsi="Times New Roman"/>
+                <w:b/>
+                <w:bCs/>
+                <w:sz w:val="24"/>
+                <w:szCs w:val="24"/>
               </w:rPr>
               <w:t>id</w:t>
             </w:r>
@@ -327,9 +375,9 @@
               <w:right w:val="single" w:sz="4" w:space="0" w:color="BFBFBF"/>
               <w:insideV w:val="single" w:sz="4" w:space="0" w:color="BFBFBF"/>
             </w:tcBorders>
-            <w:shd w:fill="auto" w:val="clear"/>
-            <w:tcMar>
-              <w:left w:w="108" w:type="dxa"/>
+            <w:shd w:fill="FFFFFF" w:val="clear"/>
+            <w:tcMar>
+              <w:left w:w="103" w:type="dxa"/>
             </w:tcMar>
           </w:tcPr>
           <w:p>
@@ -337,14 +385,20 @@
               <w:pStyle w:val="Header"/>
               <w:spacing w:before="0" w:after="0"/>
               <w:rPr>
-                <w:b/>
-                <w:bCs/>
-              </w:rPr>
-            </w:pPr>
-            <w:r>
-              <w:rPr>
-                <w:b/>
-                <w:bCs/>
+                <w:rFonts w:ascii="Times New Roman" w:hAnsi="Times New Roman"/>
+                <w:b/>
+                <w:bCs/>
+                <w:sz w:val="24"/>
+                <w:szCs w:val="24"/>
+              </w:rPr>
+            </w:pPr>
+            <w:r>
+              <w:rPr>
+                <w:rFonts w:ascii="Times New Roman" w:hAnsi="Times New Roman"/>
+                <w:b/>
+                <w:bCs/>
+                <w:sz w:val="24"/>
+                <w:szCs w:val="24"/>
               </w:rPr>
               <w:t>full_name</w:t>
             </w:r>
@@ -352,7 +406,7 @@
         </w:tc>
         <w:tc>
           <w:tcPr>
-            <w:tcW w:w="1982" w:type="dxa"/>
+            <w:tcW w:w="1981" w:type="dxa"/>
             <w:tcBorders>
               <w:top w:val="single" w:sz="4" w:space="0" w:color="BFBFBF"/>
               <w:left w:val="single" w:sz="4" w:space="0" w:color="BFBFBF"/>
@@ -361,9 +415,9 @@
               <w:right w:val="single" w:sz="4" w:space="0" w:color="BFBFBF"/>
               <w:insideV w:val="single" w:sz="4" w:space="0" w:color="BFBFBF"/>
             </w:tcBorders>
-            <w:shd w:fill="auto" w:val="clear"/>
-            <w:tcMar>
-              <w:left w:w="108" w:type="dxa"/>
+            <w:shd w:fill="FFFFFF" w:val="clear"/>
+            <w:tcMar>
+              <w:left w:w="103" w:type="dxa"/>
             </w:tcMar>
           </w:tcPr>
           <w:p>
@@ -371,14 +425,20 @@
               <w:pStyle w:val="Header"/>
               <w:spacing w:before="0" w:after="0"/>
               <w:rPr>
-                <w:b/>
-                <w:bCs/>
-              </w:rPr>
-            </w:pPr>
-            <w:r>
-              <w:rPr>
-                <w:b/>
-                <w:bCs/>
+                <w:rFonts w:ascii="Times New Roman" w:hAnsi="Times New Roman"/>
+                <w:b/>
+                <w:bCs/>
+                <w:sz w:val="24"/>
+                <w:szCs w:val="24"/>
+              </w:rPr>
+            </w:pPr>
+            <w:r>
+              <w:rPr>
+                <w:rFonts w:ascii="Times New Roman" w:hAnsi="Times New Roman"/>
+                <w:b/>
+                <w:bCs/>
+                <w:sz w:val="24"/>
+                <w:szCs w:val="24"/>
               </w:rPr>
               <w:t>father_name</w:t>
             </w:r>
@@ -395,9 +455,9 @@
               <w:right w:val="single" w:sz="4" w:space="0" w:color="BFBFBF"/>
               <w:insideV w:val="single" w:sz="4" w:space="0" w:color="BFBFBF"/>
             </w:tcBorders>
-            <w:shd w:fill="auto" w:val="clear"/>
-            <w:tcMar>
-              <w:left w:w="108" w:type="dxa"/>
+            <w:shd w:fill="FFFFFF" w:val="clear"/>
+            <w:tcMar>
+              <w:left w:w="103" w:type="dxa"/>
             </w:tcMar>
           </w:tcPr>
           <w:p>
@@ -405,14 +465,20 @@
               <w:pStyle w:val="Header"/>
               <w:spacing w:before="0" w:after="0"/>
               <w:rPr>
-                <w:b/>
-                <w:bCs/>
-              </w:rPr>
-            </w:pPr>
-            <w:r>
-              <w:rPr>
-                <w:b/>
-                <w:bCs/>
+                <w:rFonts w:ascii="Times New Roman" w:hAnsi="Times New Roman"/>
+                <w:b/>
+                <w:bCs/>
+                <w:sz w:val="24"/>
+                <w:szCs w:val="24"/>
+              </w:rPr>
+            </w:pPr>
+            <w:r>
+              <w:rPr>
+                <w:rFonts w:ascii="Times New Roman" w:hAnsi="Times New Roman"/>
+                <w:b/>
+                <w:bCs/>
+                <w:sz w:val="24"/>
+                <w:szCs w:val="24"/>
               </w:rPr>
               <w:t>waiter_number</w:t>
             </w:r>
@@ -420,7 +486,7 @@
         </w:tc>
         <w:tc>
           <w:tcPr>
-            <w:tcW w:w="2118" w:type="dxa"/>
+            <w:tcW w:w="2120" w:type="dxa"/>
             <w:tcBorders>
               <w:top w:val="single" w:sz="4" w:space="0" w:color="BFBFBF"/>
               <w:left w:val="single" w:sz="4" w:space="0" w:color="BFBFBF"/>
@@ -429,9 +495,9 @@
               <w:right w:val="single" w:sz="4" w:space="0" w:color="BFBFBF"/>
               <w:insideV w:val="single" w:sz="4" w:space="0" w:color="BFBFBF"/>
             </w:tcBorders>
-            <w:shd w:fill="auto" w:val="clear"/>
-            <w:tcMar>
-              <w:left w:w="108" w:type="dxa"/>
+            <w:shd w:fill="FFFFFF" w:val="clear"/>
+            <w:tcMar>
+              <w:left w:w="103" w:type="dxa"/>
             </w:tcMar>
           </w:tcPr>
           <w:p>
@@ -439,14 +505,20 @@
               <w:pStyle w:val="Header"/>
               <w:spacing w:before="0" w:after="0"/>
               <w:rPr>
-                <w:b/>
-                <w:bCs/>
-              </w:rPr>
-            </w:pPr>
-            <w:r>
-              <w:rPr>
-                <w:b/>
-                <w:bCs/>
+                <w:rFonts w:ascii="Times New Roman" w:hAnsi="Times New Roman"/>
+                <w:b/>
+                <w:bCs/>
+                <w:sz w:val="24"/>
+                <w:szCs w:val="24"/>
+              </w:rPr>
+            </w:pPr>
+            <w:r>
+              <w:rPr>
+                <w:rFonts w:ascii="Times New Roman" w:hAnsi="Times New Roman"/>
+                <w:b/>
+                <w:bCs/>
+                <w:sz w:val="24"/>
+                <w:szCs w:val="24"/>
               </w:rPr>
               <w:t>phone_number</w:t>
             </w:r>
@@ -459,7 +531,7 @@
         </w:trPr>
         <w:tc>
           <w:tcPr>
-            <w:tcW w:w="718" w:type="dxa"/>
+            <w:tcW w:w="717" w:type="dxa"/>
             <w:tcBorders>
               <w:top w:val="nil"/>
               <w:left w:val="single" w:sz="4" w:space="0" w:color="BFBFBF"/>
@@ -468,9 +540,9 @@
               <w:right w:val="single" w:sz="4" w:space="0" w:color="BFBFBF"/>
               <w:insideV w:val="single" w:sz="4" w:space="0" w:color="BFBFBF"/>
             </w:tcBorders>
-            <w:shd w:fill="auto" w:val="clear"/>
-            <w:tcMar>
-              <w:left w:w="108" w:type="dxa"/>
+            <w:shd w:fill="FFFFFF" w:val="clear"/>
+            <w:tcMar>
+              <w:left w:w="103" w:type="dxa"/>
             </w:tcMar>
           </w:tcPr>
           <w:p>
@@ -478,14 +550,20 @@
               <w:pStyle w:val="Header"/>
               <w:spacing w:before="0" w:after="0"/>
               <w:rPr>
-                <w:b/>
-                <w:bCs/>
-              </w:rPr>
-            </w:pPr>
-            <w:r>
-              <w:rPr>
-                <w:b/>
-                <w:bCs/>
+                <w:rFonts w:ascii="Times New Roman" w:hAnsi="Times New Roman"/>
+                <w:b/>
+                <w:bCs/>
+                <w:sz w:val="24"/>
+                <w:szCs w:val="24"/>
+              </w:rPr>
+            </w:pPr>
+            <w:r>
+              <w:rPr>
+                <w:rFonts w:ascii="Times New Roman" w:hAnsi="Times New Roman"/>
+                <w:b/>
+                <w:bCs/>
+                <w:sz w:val="24"/>
+                <w:szCs w:val="24"/>
               </w:rPr>
             </w:r>
           </w:p>
@@ -501,9 +579,9 @@
               <w:right w:val="single" w:sz="4" w:space="0" w:color="BFBFBF"/>
               <w:insideV w:val="single" w:sz="4" w:space="0" w:color="BFBFBF"/>
             </w:tcBorders>
-            <w:shd w:fill="auto" w:val="clear"/>
-            <w:tcMar>
-              <w:left w:w="108" w:type="dxa"/>
+            <w:shd w:fill="FFFFFF" w:val="clear"/>
+            <w:tcMar>
+              <w:left w:w="103" w:type="dxa"/>
             </w:tcMar>
           </w:tcPr>
           <w:p>
@@ -511,14 +589,20 @@
               <w:pStyle w:val="Header"/>
               <w:spacing w:before="0" w:after="0"/>
               <w:rPr>
-                <w:b/>
-                <w:bCs/>
-              </w:rPr>
-            </w:pPr>
-            <w:r>
-              <w:rPr>
-                <w:b/>
-                <w:bCs/>
+                <w:rFonts w:ascii="Times New Roman" w:hAnsi="Times New Roman"/>
+                <w:b/>
+                <w:bCs/>
+                <w:sz w:val="24"/>
+                <w:szCs w:val="24"/>
+              </w:rPr>
+            </w:pPr>
+            <w:r>
+              <w:rPr>
+                <w:rFonts w:ascii="Times New Roman" w:hAnsi="Times New Roman"/>
+                <w:b/>
+                <w:bCs/>
+                <w:sz w:val="24"/>
+                <w:szCs w:val="24"/>
               </w:rPr>
               <w:t>cnic</w:t>
             </w:r>
@@ -526,7 +610,7 @@
         </w:tc>
         <w:tc>
           <w:tcPr>
-            <w:tcW w:w="1982" w:type="dxa"/>
+            <w:tcW w:w="1981" w:type="dxa"/>
             <w:tcBorders>
               <w:top w:val="nil"/>
               <w:left w:val="single" w:sz="4" w:space="0" w:color="BFBFBF"/>
@@ -535,9 +619,9 @@
               <w:right w:val="single" w:sz="4" w:space="0" w:color="BFBFBF"/>
               <w:insideV w:val="single" w:sz="4" w:space="0" w:color="BFBFBF"/>
             </w:tcBorders>
-            <w:shd w:fill="auto" w:val="clear"/>
-            <w:tcMar>
-              <w:left w:w="108" w:type="dxa"/>
+            <w:shd w:fill="FFFFFF" w:val="clear"/>
+            <w:tcMar>
+              <w:left w:w="103" w:type="dxa"/>
             </w:tcMar>
           </w:tcPr>
           <w:p>
@@ -545,14 +629,20 @@
               <w:pStyle w:val="Header"/>
               <w:spacing w:before="0" w:after="0"/>
               <w:rPr>
-                <w:b/>
-                <w:bCs/>
-              </w:rPr>
-            </w:pPr>
-            <w:r>
-              <w:rPr>
-                <w:b/>
-                <w:bCs/>
+                <w:rFonts w:ascii="Times New Roman" w:hAnsi="Times New Roman"/>
+                <w:b/>
+                <w:bCs/>
+                <w:sz w:val="24"/>
+                <w:szCs w:val="24"/>
+              </w:rPr>
+            </w:pPr>
+            <w:r>
+              <w:rPr>
+                <w:rFonts w:ascii="Times New Roman" w:hAnsi="Times New Roman"/>
+                <w:b/>
+                <w:bCs/>
+                <w:sz w:val="24"/>
+                <w:szCs w:val="24"/>
               </w:rPr>
               <w:t>address</w:t>
             </w:r>
@@ -569,9 +659,9 @@
               <w:right w:val="single" w:sz="4" w:space="0" w:color="BFBFBF"/>
               <w:insideV w:val="single" w:sz="4" w:space="0" w:color="BFBFBF"/>
             </w:tcBorders>
-            <w:shd w:fill="auto" w:val="clear"/>
-            <w:tcMar>
-              <w:left w:w="108" w:type="dxa"/>
+            <w:shd w:fill="FFFFFF" w:val="clear"/>
+            <w:tcMar>
+              <w:left w:w="103" w:type="dxa"/>
             </w:tcMar>
           </w:tcPr>
           <w:p>
@@ -579,14 +669,20 @@
               <w:pStyle w:val="Header"/>
               <w:spacing w:before="0" w:after="0"/>
               <w:rPr>
-                <w:b/>
-                <w:bCs/>
-              </w:rPr>
-            </w:pPr>
-            <w:r>
-              <w:rPr>
-                <w:b/>
-                <w:bCs/>
+                <w:rFonts w:ascii="Times New Roman" w:hAnsi="Times New Roman"/>
+                <w:b/>
+                <w:bCs/>
+                <w:sz w:val="24"/>
+                <w:szCs w:val="24"/>
+              </w:rPr>
+            </w:pPr>
+            <w:r>
+              <w:rPr>
+                <w:rFonts w:ascii="Times New Roman" w:hAnsi="Times New Roman"/>
+                <w:b/>
+                <w:bCs/>
+                <w:sz w:val="24"/>
+                <w:szCs w:val="24"/>
               </w:rPr>
               <w:t>is_active</w:t>
             </w:r>
@@ -594,7 +690,7 @@
         </w:tc>
         <w:tc>
           <w:tcPr>
-            <w:tcW w:w="2118" w:type="dxa"/>
+            <w:tcW w:w="2120" w:type="dxa"/>
             <w:tcBorders>
               <w:top w:val="nil"/>
               <w:left w:val="single" w:sz="4" w:space="0" w:color="BFBFBF"/>
@@ -603,9 +699,9 @@
               <w:right w:val="single" w:sz="4" w:space="0" w:color="BFBFBF"/>
               <w:insideV w:val="single" w:sz="4" w:space="0" w:color="BFBFBF"/>
             </w:tcBorders>
-            <w:shd w:fill="auto" w:val="clear"/>
-            <w:tcMar>
-              <w:left w:w="108" w:type="dxa"/>
+            <w:shd w:fill="FFFFFF" w:val="clear"/>
+            <w:tcMar>
+              <w:left w:w="103" w:type="dxa"/>
             </w:tcMar>
           </w:tcPr>
           <w:p>
@@ -613,14 +709,20 @@
               <w:pStyle w:val="Header"/>
               <w:spacing w:before="0" w:after="0"/>
               <w:rPr>
-                <w:b/>
-                <w:bCs/>
-              </w:rPr>
-            </w:pPr>
-            <w:r>
-              <w:rPr>
-                <w:b/>
-                <w:bCs/>
+                <w:rFonts w:ascii="Times New Roman" w:hAnsi="Times New Roman"/>
+                <w:b/>
+                <w:bCs/>
+                <w:sz w:val="24"/>
+                <w:szCs w:val="24"/>
+              </w:rPr>
+            </w:pPr>
+            <w:r>
+              <w:rPr>
+                <w:rFonts w:ascii="Times New Roman" w:hAnsi="Times New Roman"/>
+                <w:b/>
+                <w:bCs/>
+                <w:sz w:val="24"/>
+                <w:szCs w:val="24"/>
               </w:rPr>
             </w:r>
           </w:p>
@@ -630,16 +732,25 @@
     <w:p>
       <w:pPr>
         <w:pStyle w:val="Header"/>
-        <w:rPr/>
+        <w:rPr>
+          <w:rFonts w:ascii="Times New Roman" w:hAnsi="Times New Roman"/>
+          <w:sz w:val="24"/>
+          <w:szCs w:val="24"/>
+        </w:rPr>
       </w:pPr>
       <w:r>
-        <w:rPr/>
+        <w:rPr>
+          <w:rFonts w:ascii="Times New Roman" w:hAnsi="Times New Roman"/>
+          <w:sz w:val="24"/>
+          <w:szCs w:val="24"/>
+        </w:rPr>
       </w:r>
     </w:p>
     <w:p>
       <w:pPr>
         <w:pStyle w:val="Header"/>
         <w:rPr>
+          <w:rFonts w:ascii="Times New Roman" w:hAnsi="Times New Roman"/>
           <w:b/>
           <w:color w:val="FF0000"/>
           <w:sz w:val="24"/>
@@ -648,6 +759,7 @@
       </w:pPr>
       <w:r>
         <w:rPr>
+          <w:rFonts w:ascii="Times New Roman" w:hAnsi="Times New Roman"/>
           <w:b/>
           <w:color w:val="FF0000"/>
           <w:sz w:val="24"/>
@@ -659,7 +771,7 @@
     <w:tbl>
       <w:tblPr>
         <w:jc w:val="left"/>
-        <w:tblInd w:w="-5" w:type="dxa"/>
+        <w:tblInd w:w="-10" w:type="dxa"/>
         <w:tblBorders>
           <w:top w:val="single" w:sz="4" w:space="0" w:color="BFBFBF"/>
           <w:left w:val="single" w:sz="4" w:space="0" w:color="BFBFBF"/>
@@ -670,15 +782,15 @@
         </w:tblBorders>
         <w:tblCellMar>
           <w:top w:w="0" w:type="dxa"/>
-          <w:left w:w="108" w:type="dxa"/>
+          <w:left w:w="103" w:type="dxa"/>
           <w:bottom w:w="0" w:type="dxa"/>
           <w:right w:w="108" w:type="dxa"/>
         </w:tblCellMar>
       </w:tblPr>
       <w:tblGrid>
-        <w:gridCol w:w="825"/>
+        <w:gridCol w:w="824"/>
         <w:gridCol w:w="3097"/>
-        <w:gridCol w:w="3096"/>
+        <w:gridCol w:w="3097"/>
       </w:tblGrid>
       <w:tr>
         <w:trPr>
@@ -686,7 +798,7 @@
         </w:trPr>
         <w:tc>
           <w:tcPr>
-            <w:tcW w:w="825" w:type="dxa"/>
+            <w:tcW w:w="824" w:type="dxa"/>
             <w:tcBorders>
               <w:top w:val="single" w:sz="4" w:space="0" w:color="BFBFBF"/>
               <w:left w:val="single" w:sz="4" w:space="0" w:color="BFBFBF"/>
@@ -695,9 +807,9 @@
               <w:right w:val="single" w:sz="4" w:space="0" w:color="BFBFBF"/>
               <w:insideV w:val="single" w:sz="4" w:space="0" w:color="BFBFBF"/>
             </w:tcBorders>
-            <w:shd w:fill="auto" w:val="clear"/>
-            <w:tcMar>
-              <w:left w:w="108" w:type="dxa"/>
+            <w:shd w:fill="FFFFFF" w:val="clear"/>
+            <w:tcMar>
+              <w:left w:w="103" w:type="dxa"/>
             </w:tcMar>
           </w:tcPr>
           <w:p>
@@ -705,14 +817,20 @@
               <w:pStyle w:val="Header"/>
               <w:spacing w:before="0" w:after="0"/>
               <w:rPr>
-                <w:b/>
-                <w:bCs/>
-              </w:rPr>
-            </w:pPr>
-            <w:r>
-              <w:rPr>
-                <w:b/>
-                <w:bCs/>
+                <w:rFonts w:ascii="Times New Roman" w:hAnsi="Times New Roman"/>
+                <w:b/>
+                <w:bCs/>
+                <w:sz w:val="24"/>
+                <w:szCs w:val="24"/>
+              </w:rPr>
+            </w:pPr>
+            <w:r>
+              <w:rPr>
+                <w:rFonts w:ascii="Times New Roman" w:hAnsi="Times New Roman"/>
+                <w:b/>
+                <w:bCs/>
+                <w:sz w:val="24"/>
+                <w:szCs w:val="24"/>
               </w:rPr>
               <w:t>id</w:t>
             </w:r>
@@ -729,9 +847,9 @@
               <w:right w:val="nil"/>
               <w:insideV w:val="nil"/>
             </w:tcBorders>
-            <w:shd w:fill="auto" w:val="clear"/>
-            <w:tcMar>
-              <w:left w:w="108" w:type="dxa"/>
+            <w:shd w:fill="FFFFFF" w:val="clear"/>
+            <w:tcMar>
+              <w:left w:w="103" w:type="dxa"/>
             </w:tcMar>
           </w:tcPr>
           <w:p>
@@ -739,29 +857,28 @@
               <w:pStyle w:val="Header"/>
               <w:spacing w:before="0" w:after="0"/>
               <w:rPr>
-                <w:b/>
-                <w:bCs/>
-              </w:rPr>
-            </w:pPr>
-            <w:r>
-              <w:rPr>
-                <w:b/>
-                <w:bCs/>
-              </w:rPr>
-              <w:t>table_number</w:t>
-            </w:r>
-            <w:r>
-              <w:rPr>
-                <w:b/>
-                <w:bCs/>
-              </w:rPr>
-              <w:t xml:space="preserve"> </w:t>
-            </w:r>
-          </w:p>
-        </w:tc>
-        <w:tc>
-          <w:tcPr>
-            <w:tcW w:w="3096" w:type="dxa"/>
+                <w:rFonts w:ascii="Times New Roman" w:hAnsi="Times New Roman"/>
+                <w:b/>
+                <w:bCs/>
+                <w:sz w:val="24"/>
+                <w:szCs w:val="24"/>
+              </w:rPr>
+            </w:pPr>
+            <w:r>
+              <w:rPr>
+                <w:rFonts w:ascii="Times New Roman" w:hAnsi="Times New Roman"/>
+                <w:b/>
+                <w:bCs/>
+                <w:sz w:val="24"/>
+                <w:szCs w:val="24"/>
+              </w:rPr>
+              <w:t xml:space="preserve">table_number </w:t>
+            </w:r>
+          </w:p>
+        </w:tc>
+        <w:tc>
+          <w:tcPr>
+            <w:tcW w:w="3097" w:type="dxa"/>
             <w:tcBorders>
               <w:top w:val="single" w:sz="4" w:space="0" w:color="BFBFBF"/>
               <w:left w:val="single" w:sz="4" w:space="0" w:color="BFBFBF"/>
@@ -770,9 +887,9 @@
               <w:right w:val="single" w:sz="4" w:space="0" w:color="BFBFBF"/>
               <w:insideV w:val="single" w:sz="4" w:space="0" w:color="BFBFBF"/>
             </w:tcBorders>
-            <w:shd w:fill="auto" w:val="clear"/>
-            <w:tcMar>
-              <w:left w:w="108" w:type="dxa"/>
+            <w:shd w:fill="FFFFFF" w:val="clear"/>
+            <w:tcMar>
+              <w:left w:w="103" w:type="dxa"/>
             </w:tcMar>
           </w:tcPr>
           <w:p>
@@ -780,14 +897,20 @@
               <w:pStyle w:val="Header"/>
               <w:spacing w:before="0" w:after="0"/>
               <w:rPr>
-                <w:b/>
-                <w:bCs/>
-              </w:rPr>
-            </w:pPr>
-            <w:r>
-              <w:rPr>
-                <w:b/>
-                <w:bCs/>
+                <w:rFonts w:ascii="Times New Roman" w:hAnsi="Times New Roman"/>
+                <w:b/>
+                <w:bCs/>
+                <w:sz w:val="24"/>
+                <w:szCs w:val="24"/>
+              </w:rPr>
+            </w:pPr>
+            <w:r>
+              <w:rPr>
+                <w:rFonts w:ascii="Times New Roman" w:hAnsi="Times New Roman"/>
+                <w:b/>
+                <w:bCs/>
+                <w:sz w:val="24"/>
+                <w:szCs w:val="24"/>
               </w:rPr>
               <w:t>is_available</w:t>
             </w:r>
@@ -798,16 +921,25 @@
     <w:p>
       <w:pPr>
         <w:pStyle w:val="Header"/>
-        <w:rPr/>
+        <w:rPr>
+          <w:rFonts w:ascii="Times New Roman" w:hAnsi="Times New Roman"/>
+          <w:sz w:val="24"/>
+          <w:szCs w:val="24"/>
+        </w:rPr>
       </w:pPr>
       <w:r>
-        <w:rPr/>
+        <w:rPr>
+          <w:rFonts w:ascii="Times New Roman" w:hAnsi="Times New Roman"/>
+          <w:sz w:val="24"/>
+          <w:szCs w:val="24"/>
+        </w:rPr>
       </w:r>
     </w:p>
     <w:p>
       <w:pPr>
         <w:pStyle w:val="Header"/>
         <w:rPr>
+          <w:rFonts w:ascii="Times New Roman" w:hAnsi="Times New Roman"/>
           <w:b/>
           <w:color w:val="FF0000"/>
           <w:sz w:val="24"/>
@@ -816,6 +948,7 @@
       </w:pPr>
       <w:r>
         <w:rPr>
+          <w:rFonts w:ascii="Times New Roman" w:hAnsi="Times New Roman"/>
           <w:b/>
           <w:color w:val="FF0000"/>
           <w:sz w:val="24"/>
@@ -827,7 +960,7 @@
     <w:tbl>
       <w:tblPr>
         <w:jc w:val="left"/>
-        <w:tblInd w:w="-5" w:type="dxa"/>
+        <w:tblInd w:w="-10" w:type="dxa"/>
         <w:tblBorders>
           <w:top w:val="single" w:sz="4" w:space="0" w:color="BFBFBF"/>
           <w:left w:val="single" w:sz="4" w:space="0" w:color="BFBFBF"/>
@@ -838,15 +971,15 @@
         </w:tblBorders>
         <w:tblCellMar>
           <w:top w:w="0" w:type="dxa"/>
-          <w:left w:w="108" w:type="dxa"/>
+          <w:left w:w="103" w:type="dxa"/>
           <w:bottom w:w="0" w:type="dxa"/>
           <w:right w:w="108" w:type="dxa"/>
         </w:tblCellMar>
       </w:tblPr>
       <w:tblGrid>
-        <w:gridCol w:w="1478"/>
+        <w:gridCol w:w="1477"/>
         <w:gridCol w:w="1644"/>
-        <w:gridCol w:w="1747"/>
+        <w:gridCol w:w="1748"/>
       </w:tblGrid>
       <w:tr>
         <w:trPr>
@@ -854,7 +987,7 @@
         </w:trPr>
         <w:tc>
           <w:tcPr>
-            <w:tcW w:w="1478" w:type="dxa"/>
+            <w:tcW w:w="1477" w:type="dxa"/>
             <w:tcBorders>
               <w:top w:val="single" w:sz="4" w:space="0" w:color="BFBFBF"/>
               <w:left w:val="single" w:sz="4" w:space="0" w:color="BFBFBF"/>
@@ -863,9 +996,9 @@
               <w:right w:val="single" w:sz="4" w:space="0" w:color="BFBFBF"/>
               <w:insideV w:val="single" w:sz="4" w:space="0" w:color="BFBFBF"/>
             </w:tcBorders>
-            <w:shd w:fill="auto" w:val="clear"/>
-            <w:tcMar>
-              <w:left w:w="108" w:type="dxa"/>
+            <w:shd w:fill="FFFFFF" w:val="clear"/>
+            <w:tcMar>
+              <w:left w:w="103" w:type="dxa"/>
             </w:tcMar>
           </w:tcPr>
           <w:p>
@@ -873,14 +1006,20 @@
               <w:pStyle w:val="Header"/>
               <w:spacing w:before="0" w:after="0"/>
               <w:rPr>
-                <w:b/>
-                <w:bCs/>
-              </w:rPr>
-            </w:pPr>
-            <w:r>
-              <w:rPr>
-                <w:b/>
-                <w:bCs/>
+                <w:rFonts w:ascii="Times New Roman" w:hAnsi="Times New Roman"/>
+                <w:b/>
+                <w:bCs/>
+                <w:sz w:val="24"/>
+                <w:szCs w:val="24"/>
+              </w:rPr>
+            </w:pPr>
+            <w:r>
+              <w:rPr>
+                <w:rFonts w:ascii="Times New Roman" w:hAnsi="Times New Roman"/>
+                <w:b/>
+                <w:bCs/>
+                <w:sz w:val="24"/>
+                <w:szCs w:val="24"/>
               </w:rPr>
               <w:t>id</w:t>
             </w:r>
@@ -897,9 +1036,9 @@
               <w:right w:val="single" w:sz="4" w:space="0" w:color="BFBFBF"/>
               <w:insideV w:val="single" w:sz="4" w:space="0" w:color="BFBFBF"/>
             </w:tcBorders>
-            <w:shd w:fill="auto" w:val="clear"/>
-            <w:tcMar>
-              <w:left w:w="108" w:type="dxa"/>
+            <w:shd w:fill="FFFFFF" w:val="clear"/>
+            <w:tcMar>
+              <w:left w:w="103" w:type="dxa"/>
             </w:tcMar>
           </w:tcPr>
           <w:p>
@@ -907,14 +1046,20 @@
               <w:pStyle w:val="Header"/>
               <w:spacing w:before="0" w:after="0"/>
               <w:rPr>
-                <w:b/>
-                <w:bCs/>
-              </w:rPr>
-            </w:pPr>
-            <w:r>
-              <w:rPr>
-                <w:b/>
-                <w:bCs/>
+                <w:rFonts w:ascii="Times New Roman" w:hAnsi="Times New Roman"/>
+                <w:b/>
+                <w:bCs/>
+                <w:sz w:val="24"/>
+                <w:szCs w:val="24"/>
+              </w:rPr>
+            </w:pPr>
+            <w:r>
+              <w:rPr>
+                <w:rFonts w:ascii="Times New Roman" w:hAnsi="Times New Roman"/>
+                <w:b/>
+                <w:bCs/>
+                <w:sz w:val="24"/>
+                <w:szCs w:val="24"/>
               </w:rPr>
               <w:t>item_name</w:t>
             </w:r>
@@ -922,7 +1067,7 @@
         </w:tc>
         <w:tc>
           <w:tcPr>
-            <w:tcW w:w="1747" w:type="dxa"/>
+            <w:tcW w:w="1748" w:type="dxa"/>
             <w:tcBorders>
               <w:top w:val="single" w:sz="4" w:space="0" w:color="BFBFBF"/>
               <w:left w:val="single" w:sz="4" w:space="0" w:color="BFBFBF"/>
@@ -931,9 +1076,9 @@
               <w:right w:val="single" w:sz="4" w:space="0" w:color="BFBFBF"/>
               <w:insideV w:val="single" w:sz="4" w:space="0" w:color="BFBFBF"/>
             </w:tcBorders>
-            <w:shd w:fill="auto" w:val="clear"/>
-            <w:tcMar>
-              <w:left w:w="108" w:type="dxa"/>
+            <w:shd w:fill="FFFFFF" w:val="clear"/>
+            <w:tcMar>
+              <w:left w:w="103" w:type="dxa"/>
             </w:tcMar>
           </w:tcPr>
           <w:p>
@@ -941,14 +1086,20 @@
               <w:pStyle w:val="Header"/>
               <w:spacing w:before="0" w:after="0"/>
               <w:rPr>
-                <w:b/>
-                <w:bCs/>
-              </w:rPr>
-            </w:pPr>
-            <w:r>
-              <w:rPr>
-                <w:b/>
-                <w:bCs/>
+                <w:rFonts w:ascii="Times New Roman" w:hAnsi="Times New Roman"/>
+                <w:b/>
+                <w:bCs/>
+                <w:sz w:val="24"/>
+                <w:szCs w:val="24"/>
+              </w:rPr>
+            </w:pPr>
+            <w:r>
+              <w:rPr>
+                <w:rFonts w:ascii="Times New Roman" w:hAnsi="Times New Roman"/>
+                <w:b/>
+                <w:bCs/>
+                <w:sz w:val="24"/>
+                <w:szCs w:val="24"/>
               </w:rPr>
               <w:t>price</w:t>
             </w:r>
@@ -959,16 +1110,25 @@
     <w:p>
       <w:pPr>
         <w:pStyle w:val="Header"/>
-        <w:rPr/>
+        <w:rPr>
+          <w:rFonts w:ascii="Times New Roman" w:hAnsi="Times New Roman"/>
+          <w:sz w:val="24"/>
+          <w:szCs w:val="24"/>
+        </w:rPr>
       </w:pPr>
       <w:r>
-        <w:rPr/>
+        <w:rPr>
+          <w:rFonts w:ascii="Times New Roman" w:hAnsi="Times New Roman"/>
+          <w:sz w:val="24"/>
+          <w:szCs w:val="24"/>
+        </w:rPr>
       </w:r>
     </w:p>
     <w:p>
       <w:pPr>
         <w:pStyle w:val="Header"/>
         <w:rPr>
+          <w:rFonts w:ascii="Times New Roman" w:hAnsi="Times New Roman"/>
           <w:b/>
           <w:color w:val="FF0000"/>
           <w:sz w:val="24"/>
@@ -977,6 +1137,7 @@
       </w:pPr>
       <w:r>
         <w:rPr>
+          <w:rFonts w:ascii="Times New Roman" w:hAnsi="Times New Roman"/>
           <w:b/>
           <w:color w:val="FF0000"/>
           <w:sz w:val="24"/>
@@ -987,6 +1148,378 @@
     </w:p>
     <w:tbl>
       <w:tblPr>
+        <w:jc w:val="left"/>
+        <w:tblInd w:w="53" w:type="dxa"/>
+        <w:tblBorders>
+          <w:top w:val="single" w:sz="2" w:space="0" w:color="000001"/>
+          <w:left w:val="single" w:sz="2" w:space="0" w:color="000001"/>
+          <w:bottom w:val="single" w:sz="2" w:space="0" w:color="000001"/>
+          <w:insideH w:val="single" w:sz="2" w:space="0" w:color="000001"/>
+          <w:right w:val="nil"/>
+          <w:insideV w:val="nil"/>
+        </w:tblBorders>
+        <w:tblCellMar>
+          <w:top w:w="55" w:type="dxa"/>
+          <w:left w:w="51" w:type="dxa"/>
+          <w:bottom w:w="55" w:type="dxa"/>
+          <w:right w:w="55" w:type="dxa"/>
+        </w:tblCellMar>
+      </w:tblPr>
+      <w:tblGrid>
+        <w:gridCol w:w="3235"/>
+        <w:gridCol w:w="2250"/>
+      </w:tblGrid>
+      <w:tr>
+        <w:trPr>
+          <w:cantSplit w:val="false"/>
+        </w:trPr>
+        <w:tc>
+          <w:tcPr>
+            <w:tcW w:w="3235" w:type="dxa"/>
+            <w:tcBorders>
+              <w:top w:val="single" w:sz="2" w:space="0" w:color="000001"/>
+              <w:left w:val="single" w:sz="2" w:space="0" w:color="000001"/>
+              <w:bottom w:val="single" w:sz="2" w:space="0" w:color="000001"/>
+              <w:insideH w:val="single" w:sz="2" w:space="0" w:color="000001"/>
+              <w:right w:val="nil"/>
+              <w:insideV w:val="nil"/>
+            </w:tcBorders>
+            <w:shd w:fill="FFFFFF" w:val="clear"/>
+            <w:tcMar>
+              <w:left w:w="51" w:type="dxa"/>
+            </w:tcMar>
+          </w:tcPr>
+          <w:p>
+            <w:pPr>
+              <w:pStyle w:val="TableContents"/>
+              <w:spacing w:before="0" w:after="200"/>
+              <w:rPr>
+                <w:rFonts w:ascii="Times New Roman" w:hAnsi="Times New Roman"/>
+                <w:sz w:val="24"/>
+                <w:szCs w:val="24"/>
+              </w:rPr>
+            </w:pPr>
+            <w:r>
+              <w:rPr>
+                <w:rFonts w:ascii="Times New Roman" w:hAnsi="Times New Roman"/>
+                <w:sz w:val="24"/>
+                <w:szCs w:val="24"/>
+              </w:rPr>
+              <w:t>Id</w:t>
+            </w:r>
+          </w:p>
+        </w:tc>
+        <w:tc>
+          <w:tcPr>
+            <w:tcW w:w="2250" w:type="dxa"/>
+            <w:tcBorders>
+              <w:top w:val="single" w:sz="2" w:space="0" w:color="000001"/>
+              <w:left w:val="single" w:sz="2" w:space="0" w:color="000001"/>
+              <w:bottom w:val="single" w:sz="2" w:space="0" w:color="000001"/>
+              <w:insideH w:val="single" w:sz="2" w:space="0" w:color="000001"/>
+              <w:right w:val="single" w:sz="2" w:space="0" w:color="000001"/>
+              <w:insideV w:val="single" w:sz="2" w:space="0" w:color="000001"/>
+            </w:tcBorders>
+            <w:shd w:fill="FFFFFF" w:val="clear"/>
+            <w:tcMar>
+              <w:left w:w="51" w:type="dxa"/>
+            </w:tcMar>
+          </w:tcPr>
+          <w:p>
+            <w:pPr>
+              <w:pStyle w:val="TableContents"/>
+              <w:spacing w:before="0" w:after="200"/>
+              <w:rPr>
+                <w:rFonts w:ascii="Times New Roman" w:hAnsi="Times New Roman"/>
+                <w:sz w:val="24"/>
+                <w:szCs w:val="24"/>
+              </w:rPr>
+            </w:pPr>
+            <w:r>
+              <w:rPr>
+                <w:rFonts w:ascii="Times New Roman" w:hAnsi="Times New Roman"/>
+                <w:sz w:val="24"/>
+                <w:szCs w:val="24"/>
+              </w:rPr>
+              <w:t>title</w:t>
+            </w:r>
+          </w:p>
+        </w:tc>
+      </w:tr>
+      <w:tr>
+        <w:trPr>
+          <w:cantSplit w:val="false"/>
+        </w:trPr>
+        <w:tc>
+          <w:tcPr>
+            <w:tcW w:w="3235" w:type="dxa"/>
+            <w:tcBorders>
+              <w:top w:val="nil"/>
+              <w:left w:val="single" w:sz="2" w:space="0" w:color="000001"/>
+              <w:bottom w:val="single" w:sz="2" w:space="0" w:color="000001"/>
+              <w:insideH w:val="single" w:sz="2" w:space="0" w:color="000001"/>
+              <w:right w:val="nil"/>
+              <w:insideV w:val="nil"/>
+            </w:tcBorders>
+            <w:shd w:fill="FFFFFF" w:val="clear"/>
+            <w:tcMar>
+              <w:left w:w="51" w:type="dxa"/>
+            </w:tcMar>
+          </w:tcPr>
+          <w:p>
+            <w:pPr>
+              <w:pStyle w:val="TableContents"/>
+              <w:spacing w:before="0" w:after="200"/>
+              <w:rPr>
+                <w:rFonts w:ascii="Times New Roman" w:hAnsi="Times New Roman"/>
+                <w:sz w:val="24"/>
+                <w:szCs w:val="24"/>
+              </w:rPr>
+            </w:pPr>
+            <w:r>
+              <w:rPr>
+                <w:rFonts w:ascii="Times New Roman" w:hAnsi="Times New Roman"/>
+                <w:sz w:val="24"/>
+                <w:szCs w:val="24"/>
+              </w:rPr>
+              <w:t>CASH</w:t>
+            </w:r>
+          </w:p>
+        </w:tc>
+        <w:tc>
+          <w:tcPr>
+            <w:tcW w:w="2250" w:type="dxa"/>
+            <w:tcBorders>
+              <w:top w:val="nil"/>
+              <w:left w:val="single" w:sz="2" w:space="0" w:color="000001"/>
+              <w:bottom w:val="single" w:sz="2" w:space="0" w:color="000001"/>
+              <w:insideH w:val="single" w:sz="2" w:space="0" w:color="000001"/>
+              <w:right w:val="single" w:sz="2" w:space="0" w:color="000001"/>
+              <w:insideV w:val="single" w:sz="2" w:space="0" w:color="000001"/>
+            </w:tcBorders>
+            <w:shd w:fill="FFFFFF" w:val="clear"/>
+            <w:tcMar>
+              <w:left w:w="51" w:type="dxa"/>
+            </w:tcMar>
+          </w:tcPr>
+          <w:p>
+            <w:pPr>
+              <w:pStyle w:val="TableContents"/>
+              <w:spacing w:before="0" w:after="200"/>
+              <w:rPr>
+                <w:rFonts w:ascii="Times New Roman" w:hAnsi="Times New Roman"/>
+                <w:sz w:val="24"/>
+                <w:szCs w:val="24"/>
+              </w:rPr>
+            </w:pPr>
+            <w:r>
+              <w:rPr>
+                <w:rFonts w:ascii="Times New Roman" w:hAnsi="Times New Roman"/>
+                <w:sz w:val="24"/>
+                <w:szCs w:val="24"/>
+              </w:rPr>
+              <w:t>Cash</w:t>
+            </w:r>
+          </w:p>
+        </w:tc>
+      </w:tr>
+      <w:tr>
+        <w:trPr>
+          <w:cantSplit w:val="false"/>
+        </w:trPr>
+        <w:tc>
+          <w:tcPr>
+            <w:tcW w:w="3235" w:type="dxa"/>
+            <w:tcBorders>
+              <w:top w:val="nil"/>
+              <w:left w:val="single" w:sz="2" w:space="0" w:color="000001"/>
+              <w:bottom w:val="single" w:sz="2" w:space="0" w:color="000001"/>
+              <w:insideH w:val="single" w:sz="2" w:space="0" w:color="000001"/>
+              <w:right w:val="nil"/>
+              <w:insideV w:val="nil"/>
+            </w:tcBorders>
+            <w:shd w:fill="FFFFFF" w:val="clear"/>
+            <w:tcMar>
+              <w:left w:w="51" w:type="dxa"/>
+            </w:tcMar>
+          </w:tcPr>
+          <w:p>
+            <w:pPr>
+              <w:pStyle w:val="TableContents"/>
+              <w:spacing w:before="0" w:after="200"/>
+              <w:rPr>
+                <w:rFonts w:ascii="Times New Roman" w:hAnsi="Times New Roman"/>
+                <w:sz w:val="24"/>
+                <w:szCs w:val="24"/>
+              </w:rPr>
+            </w:pPr>
+            <w:r>
+              <w:rPr>
+                <w:rFonts w:ascii="Times New Roman" w:hAnsi="Times New Roman"/>
+                <w:sz w:val="24"/>
+                <w:szCs w:val="24"/>
+              </w:rPr>
+              <w:t>CHEQUE</w:t>
+            </w:r>
+          </w:p>
+        </w:tc>
+        <w:tc>
+          <w:tcPr>
+            <w:tcW w:w="2250" w:type="dxa"/>
+            <w:tcBorders>
+              <w:top w:val="nil"/>
+              <w:left w:val="single" w:sz="2" w:space="0" w:color="000001"/>
+              <w:bottom w:val="single" w:sz="2" w:space="0" w:color="000001"/>
+              <w:insideH w:val="single" w:sz="2" w:space="0" w:color="000001"/>
+              <w:right w:val="single" w:sz="2" w:space="0" w:color="000001"/>
+              <w:insideV w:val="single" w:sz="2" w:space="0" w:color="000001"/>
+            </w:tcBorders>
+            <w:shd w:fill="FFFFFF" w:val="clear"/>
+            <w:tcMar>
+              <w:left w:w="51" w:type="dxa"/>
+            </w:tcMar>
+          </w:tcPr>
+          <w:p>
+            <w:pPr>
+              <w:pStyle w:val="TableContents"/>
+              <w:spacing w:before="0" w:after="200"/>
+              <w:rPr>
+                <w:rFonts w:ascii="Times New Roman" w:hAnsi="Times New Roman"/>
+                <w:sz w:val="24"/>
+                <w:szCs w:val="24"/>
+              </w:rPr>
+            </w:pPr>
+            <w:r>
+              <w:rPr>
+                <w:rFonts w:ascii="Times New Roman" w:hAnsi="Times New Roman"/>
+                <w:sz w:val="24"/>
+                <w:szCs w:val="24"/>
+              </w:rPr>
+              <w:t>Cheque</w:t>
+            </w:r>
+          </w:p>
+        </w:tc>
+      </w:tr>
+      <w:tr>
+        <w:trPr>
+          <w:cantSplit w:val="false"/>
+        </w:trPr>
+        <w:tc>
+          <w:tcPr>
+            <w:tcW w:w="3235" w:type="dxa"/>
+            <w:tcBorders>
+              <w:top w:val="nil"/>
+              <w:left w:val="single" w:sz="2" w:space="0" w:color="000001"/>
+              <w:bottom w:val="single" w:sz="2" w:space="0" w:color="000001"/>
+              <w:insideH w:val="single" w:sz="2" w:space="0" w:color="000001"/>
+              <w:right w:val="nil"/>
+              <w:insideV w:val="nil"/>
+            </w:tcBorders>
+            <w:shd w:fill="FFFFFF" w:val="clear"/>
+            <w:tcMar>
+              <w:left w:w="51" w:type="dxa"/>
+            </w:tcMar>
+          </w:tcPr>
+          <w:p>
+            <w:pPr>
+              <w:pStyle w:val="TableContents"/>
+              <w:spacing w:before="0" w:after="200"/>
+              <w:rPr>
+                <w:rFonts w:ascii="Times New Roman" w:hAnsi="Times New Roman"/>
+                <w:sz w:val="24"/>
+                <w:szCs w:val="24"/>
+              </w:rPr>
+            </w:pPr>
+            <w:r>
+              <w:rPr>
+                <w:rFonts w:ascii="Times New Roman" w:hAnsi="Times New Roman"/>
+                <w:sz w:val="24"/>
+                <w:szCs w:val="24"/>
+              </w:rPr>
+              <w:t>CREDIT_CARD</w:t>
+            </w:r>
+          </w:p>
+        </w:tc>
+        <w:tc>
+          <w:tcPr>
+            <w:tcW w:w="2250" w:type="dxa"/>
+            <w:tcBorders>
+              <w:top w:val="nil"/>
+              <w:left w:val="single" w:sz="2" w:space="0" w:color="000001"/>
+              <w:bottom w:val="single" w:sz="2" w:space="0" w:color="000001"/>
+              <w:insideH w:val="single" w:sz="2" w:space="0" w:color="000001"/>
+              <w:right w:val="single" w:sz="2" w:space="0" w:color="000001"/>
+              <w:insideV w:val="single" w:sz="2" w:space="0" w:color="000001"/>
+            </w:tcBorders>
+            <w:shd w:fill="FFFFFF" w:val="clear"/>
+            <w:tcMar>
+              <w:left w:w="51" w:type="dxa"/>
+            </w:tcMar>
+          </w:tcPr>
+          <w:p>
+            <w:pPr>
+              <w:pStyle w:val="TableContents"/>
+              <w:spacing w:before="0" w:after="200"/>
+              <w:rPr>
+                <w:rFonts w:ascii="Times New Roman" w:hAnsi="Times New Roman"/>
+                <w:sz w:val="24"/>
+                <w:szCs w:val="24"/>
+              </w:rPr>
+            </w:pPr>
+            <w:r>
+              <w:rPr>
+                <w:rFonts w:ascii="Times New Roman" w:hAnsi="Times New Roman"/>
+                <w:sz w:val="24"/>
+                <w:szCs w:val="24"/>
+              </w:rPr>
+              <w:t>Credit Card</w:t>
+            </w:r>
+          </w:p>
+        </w:tc>
+      </w:tr>
+    </w:tbl>
+    <w:p>
+      <w:pPr>
+        <w:pStyle w:val="Header"/>
+        <w:rPr>
+          <w:rFonts w:ascii="Times New Roman" w:hAnsi="Times New Roman"/>
+          <w:sz w:val="24"/>
+          <w:szCs w:val="24"/>
+        </w:rPr>
+      </w:pPr>
+      <w:r>
+        <w:rPr>
+          <w:rFonts w:ascii="Times New Roman" w:hAnsi="Times New Roman"/>
+          <w:sz w:val="24"/>
+          <w:szCs w:val="24"/>
+        </w:rPr>
+      </w:r>
+    </w:p>
+    <w:p>
+      <w:pPr>
+        <w:pStyle w:val="Header"/>
+        <w:rPr>
+          <w:rFonts w:ascii="Times New Roman" w:hAnsi="Times New Roman"/>
+          <w:b/>
+          <w:color w:val="FF0000"/>
+          <w:sz w:val="24"/>
+          <w:szCs w:val="24"/>
+        </w:rPr>
+      </w:pPr>
+      <w:r>
+        <w:rPr>
+          <w:rFonts w:ascii="Times New Roman" w:hAnsi="Times New Roman"/>
+          <w:b/>
+          <w:color w:val="FF0000"/>
+          <w:sz w:val="24"/>
+          <w:szCs w:val="24"/>
+        </w:rPr>
+        <w:t>restaurant_kot</w:t>
+      </w:r>
+    </w:p>
+    <w:tbl>
+      <w:tblPr>
+        <w:tblW w:w="12960" w:type="dxa"/>
         <w:jc w:val="left"/>
         <w:tblInd w:w="55" w:type="dxa"/>
         <w:tblBorders>
@@ -1005,8 +1538,11 @@
         </w:tblCellMar>
       </w:tblPr>
       <w:tblGrid>
-        <w:gridCol w:w="3236"/>
-        <w:gridCol w:w="2250"/>
+        <w:gridCol w:w="450"/>
+        <w:gridCol w:w="2164"/>
+        <w:gridCol w:w="2872"/>
+        <w:gridCol w:w="4232"/>
+        <w:gridCol w:w="3242"/>
       </w:tblGrid>
       <w:tr>
         <w:trPr>
@@ -1014,7 +1550,7 @@
         </w:trPr>
         <w:tc>
           <w:tcPr>
-            <w:tcW w:w="3236" w:type="dxa"/>
+            <w:tcW w:w="450" w:type="dxa"/>
             <w:tcBorders>
               <w:top w:val="single" w:sz="2" w:space="0" w:color="000000"/>
               <w:left w:val="single" w:sz="2" w:space="0" w:color="000000"/>
@@ -1031,23 +1567,134 @@
           <w:p>
             <w:pPr>
               <w:pStyle w:val="TableContents"/>
-              <w:rPr>
-                <w:sz w:val="24"/>
-                <w:szCs w:val="24"/>
-              </w:rPr>
-            </w:pPr>
-            <w:r>
-              <w:rPr>
-                <w:sz w:val="24"/>
-                <w:szCs w:val="24"/>
-              </w:rPr>
-              <w:t>Id</w:t>
-            </w:r>
-          </w:p>
-        </w:tc>
-        <w:tc>
-          <w:tcPr>
-            <w:tcW w:w="2250" w:type="dxa"/>
+              <w:spacing w:before="0" w:after="200"/>
+              <w:rPr>
+                <w:rFonts w:ascii="Times New Roman" w:hAnsi="Times New Roman"/>
+                <w:sz w:val="24"/>
+                <w:szCs w:val="24"/>
+              </w:rPr>
+            </w:pPr>
+            <w:r>
+              <w:rPr>
+                <w:rFonts w:ascii="Times New Roman" w:hAnsi="Times New Roman"/>
+                <w:sz w:val="24"/>
+                <w:szCs w:val="24"/>
+              </w:rPr>
+              <w:t>id</w:t>
+            </w:r>
+          </w:p>
+        </w:tc>
+        <w:tc>
+          <w:tcPr>
+            <w:tcW w:w="2164" w:type="dxa"/>
+            <w:tcBorders>
+              <w:top w:val="single" w:sz="2" w:space="0" w:color="000000"/>
+              <w:left w:val="single" w:sz="2" w:space="0" w:color="000000"/>
+              <w:bottom w:val="single" w:sz="2" w:space="0" w:color="000000"/>
+              <w:insideH w:val="single" w:sz="2" w:space="0" w:color="000000"/>
+              <w:right w:val="nil"/>
+              <w:insideV w:val="nil"/>
+            </w:tcBorders>
+            <w:shd w:fill="auto" w:val="clear"/>
+            <w:tcMar>
+              <w:left w:w="54" w:type="dxa"/>
+            </w:tcMar>
+          </w:tcPr>
+          <w:p>
+            <w:pPr>
+              <w:pStyle w:val="TableContents"/>
+              <w:spacing w:before="0" w:after="200"/>
+              <w:rPr>
+                <w:rFonts w:ascii="Times New Roman" w:hAnsi="Times New Roman"/>
+                <w:sz w:val="24"/>
+                <w:szCs w:val="24"/>
+              </w:rPr>
+            </w:pPr>
+            <w:r>
+              <w:rPr>
+                <w:rFonts w:ascii="Times New Roman" w:hAnsi="Times New Roman"/>
+                <w:sz w:val="24"/>
+                <w:szCs w:val="24"/>
+              </w:rPr>
+              <w:t>table_id</w:t>
+            </w:r>
+          </w:p>
+        </w:tc>
+        <w:tc>
+          <w:tcPr>
+            <w:tcW w:w="2872" w:type="dxa"/>
+            <w:tcBorders>
+              <w:top w:val="single" w:sz="2" w:space="0" w:color="000000"/>
+              <w:left w:val="single" w:sz="2" w:space="0" w:color="000000"/>
+              <w:bottom w:val="single" w:sz="2" w:space="0" w:color="000000"/>
+              <w:insideH w:val="single" w:sz="2" w:space="0" w:color="000000"/>
+              <w:right w:val="nil"/>
+              <w:insideV w:val="nil"/>
+            </w:tcBorders>
+            <w:shd w:fill="auto" w:val="clear"/>
+            <w:tcMar>
+              <w:left w:w="54" w:type="dxa"/>
+            </w:tcMar>
+          </w:tcPr>
+          <w:p>
+            <w:pPr>
+              <w:pStyle w:val="TableContents"/>
+              <w:spacing w:before="0" w:after="200"/>
+              <w:rPr>
+                <w:rFonts w:ascii="Times New Roman" w:hAnsi="Times New Roman"/>
+                <w:sz w:val="24"/>
+                <w:szCs w:val="24"/>
+              </w:rPr>
+            </w:pPr>
+            <w:r>
+              <w:rPr>
+                <w:rFonts w:ascii="Times New Roman" w:hAnsi="Times New Roman"/>
+                <w:sz w:val="24"/>
+                <w:szCs w:val="24"/>
+              </w:rPr>
+              <w:t>total_amount_receivable</w:t>
+            </w:r>
+          </w:p>
+        </w:tc>
+        <w:tc>
+          <w:tcPr>
+            <w:tcW w:w="4232" w:type="dxa"/>
+            <w:tcBorders>
+              <w:top w:val="single" w:sz="2" w:space="0" w:color="000000"/>
+              <w:left w:val="single" w:sz="2" w:space="0" w:color="000000"/>
+              <w:bottom w:val="single" w:sz="2" w:space="0" w:color="000000"/>
+              <w:insideH w:val="single" w:sz="2" w:space="0" w:color="000000"/>
+              <w:right w:val="nil"/>
+              <w:insideV w:val="nil"/>
+            </w:tcBorders>
+            <w:shd w:fill="auto" w:val="clear"/>
+            <w:tcMar>
+              <w:left w:w="54" w:type="dxa"/>
+            </w:tcMar>
+          </w:tcPr>
+          <w:p>
+            <w:pPr>
+              <w:pStyle w:val="TableContents"/>
+              <w:spacing w:before="0" w:after="200"/>
+              <w:rPr>
+                <w:rFonts w:ascii="Times New Roman" w:hAnsi="Times New Roman"/>
+                <w:sz w:val="24"/>
+                <w:szCs w:val="24"/>
+              </w:rPr>
+            </w:pPr>
+            <w:r>
+              <w:rPr>
+                <w:rFonts w:ascii="Times New Roman" w:hAnsi="Times New Roman"/>
+                <w:sz w:val="24"/>
+                <w:szCs w:val="24"/>
+              </w:rPr>
+              <w:t>total_received_amount</w:t>
+            </w:r>
+          </w:p>
+        </w:tc>
+        <w:tc>
+          <w:tcPr>
+            <w:tcW w:w="3242" w:type="dxa"/>
             <w:tcBorders>
               <w:top w:val="single" w:sz="2" w:space="0" w:color="000000"/>
               <w:left w:val="single" w:sz="2" w:space="0" w:color="000000"/>
@@ -1064,17 +1711,20 @@
           <w:p>
             <w:pPr>
               <w:pStyle w:val="TableContents"/>
-              <w:rPr>
-                <w:sz w:val="24"/>
-                <w:szCs w:val="24"/>
-              </w:rPr>
-            </w:pPr>
-            <w:r>
-              <w:rPr>
-                <w:sz w:val="24"/>
-                <w:szCs w:val="24"/>
-              </w:rPr>
-              <w:t>title</w:t>
+              <w:spacing w:before="0" w:after="200"/>
+              <w:rPr>
+                <w:rFonts w:ascii="Times New Roman" w:hAnsi="Times New Roman"/>
+                <w:sz w:val="24"/>
+                <w:szCs w:val="24"/>
+              </w:rPr>
+            </w:pPr>
+            <w:r>
+              <w:rPr>
+                <w:rFonts w:ascii="Times New Roman" w:hAnsi="Times New Roman"/>
+                <w:sz w:val="24"/>
+                <w:szCs w:val="24"/>
+              </w:rPr>
+              <w:t>discount_percentage</w:t>
             </w:r>
           </w:p>
         </w:tc>
@@ -1085,7 +1735,7 @@
         </w:trPr>
         <w:tc>
           <w:tcPr>
-            <w:tcW w:w="3236" w:type="dxa"/>
+            <w:tcW w:w="450" w:type="dxa"/>
             <w:tcBorders>
               <w:top w:val="nil"/>
               <w:left w:val="single" w:sz="2" w:space="0" w:color="000000"/>
@@ -1102,23 +1752,133 @@
           <w:p>
             <w:pPr>
               <w:pStyle w:val="TableContents"/>
-              <w:rPr>
-                <w:sz w:val="24"/>
-                <w:szCs w:val="24"/>
-              </w:rPr>
-            </w:pPr>
-            <w:r>
-              <w:rPr>
-                <w:sz w:val="24"/>
-                <w:szCs w:val="24"/>
-              </w:rPr>
-              <w:t>CASH</w:t>
-            </w:r>
-          </w:p>
-        </w:tc>
-        <w:tc>
-          <w:tcPr>
-            <w:tcW w:w="2250" w:type="dxa"/>
+              <w:spacing w:before="0" w:after="200"/>
+              <w:rPr>
+                <w:rFonts w:ascii="Times New Roman" w:hAnsi="Times New Roman"/>
+                <w:sz w:val="24"/>
+                <w:szCs w:val="24"/>
+              </w:rPr>
+            </w:pPr>
+            <w:r>
+              <w:rPr>
+                <w:rFonts w:ascii="Times New Roman" w:hAnsi="Times New Roman"/>
+                <w:sz w:val="24"/>
+                <w:szCs w:val="24"/>
+              </w:rPr>
+            </w:r>
+          </w:p>
+        </w:tc>
+        <w:tc>
+          <w:tcPr>
+            <w:tcW w:w="2164" w:type="dxa"/>
+            <w:tcBorders>
+              <w:top w:val="nil"/>
+              <w:left w:val="single" w:sz="2" w:space="0" w:color="000000"/>
+              <w:bottom w:val="single" w:sz="2" w:space="0" w:color="000000"/>
+              <w:insideH w:val="single" w:sz="2" w:space="0" w:color="000000"/>
+              <w:right w:val="nil"/>
+              <w:insideV w:val="nil"/>
+            </w:tcBorders>
+            <w:shd w:fill="auto" w:val="clear"/>
+            <w:tcMar>
+              <w:left w:w="54" w:type="dxa"/>
+            </w:tcMar>
+          </w:tcPr>
+          <w:p>
+            <w:pPr>
+              <w:pStyle w:val="TableContents"/>
+              <w:spacing w:before="0" w:after="200"/>
+              <w:rPr>
+                <w:rFonts w:ascii="Times New Roman" w:hAnsi="Times New Roman"/>
+                <w:sz w:val="24"/>
+                <w:szCs w:val="24"/>
+              </w:rPr>
+            </w:pPr>
+            <w:r>
+              <w:rPr>
+                <w:rFonts w:ascii="Times New Roman" w:hAnsi="Times New Roman"/>
+                <w:sz w:val="24"/>
+                <w:szCs w:val="24"/>
+              </w:rPr>
+              <w:t>discount_amount</w:t>
+            </w:r>
+          </w:p>
+        </w:tc>
+        <w:tc>
+          <w:tcPr>
+            <w:tcW w:w="2872" w:type="dxa"/>
+            <w:tcBorders>
+              <w:top w:val="nil"/>
+              <w:left w:val="single" w:sz="2" w:space="0" w:color="000000"/>
+              <w:bottom w:val="single" w:sz="2" w:space="0" w:color="000000"/>
+              <w:insideH w:val="single" w:sz="2" w:space="0" w:color="000000"/>
+              <w:right w:val="nil"/>
+              <w:insideV w:val="nil"/>
+            </w:tcBorders>
+            <w:shd w:fill="auto" w:val="clear"/>
+            <w:tcMar>
+              <w:left w:w="54" w:type="dxa"/>
+            </w:tcMar>
+          </w:tcPr>
+          <w:p>
+            <w:pPr>
+              <w:pStyle w:val="TableContents"/>
+              <w:spacing w:before="0" w:after="200"/>
+              <w:rPr>
+                <w:rFonts w:ascii="Times New Roman" w:hAnsi="Times New Roman"/>
+                <w:sz w:val="24"/>
+                <w:szCs w:val="24"/>
+              </w:rPr>
+            </w:pPr>
+            <w:r>
+              <w:rPr>
+                <w:rFonts w:ascii="Times New Roman" w:hAnsi="Times New Roman"/>
+                <w:sz w:val="24"/>
+                <w:szCs w:val="24"/>
+              </w:rPr>
+              <w:t>net_amount</w:t>
+            </w:r>
+          </w:p>
+        </w:tc>
+        <w:tc>
+          <w:tcPr>
+            <w:tcW w:w="4232" w:type="dxa"/>
+            <w:tcBorders>
+              <w:top w:val="nil"/>
+              <w:left w:val="single" w:sz="2" w:space="0" w:color="000000"/>
+              <w:bottom w:val="single" w:sz="2" w:space="0" w:color="000000"/>
+              <w:insideH w:val="single" w:sz="2" w:space="0" w:color="000000"/>
+              <w:right w:val="nil"/>
+              <w:insideV w:val="nil"/>
+            </w:tcBorders>
+            <w:shd w:fill="auto" w:val="clear"/>
+            <w:tcMar>
+              <w:left w:w="54" w:type="dxa"/>
+            </w:tcMar>
+          </w:tcPr>
+          <w:p>
+            <w:pPr>
+              <w:pStyle w:val="TableContents"/>
+              <w:spacing w:before="0" w:after="200"/>
+              <w:rPr>
+                <w:rFonts w:ascii="Times New Roman" w:hAnsi="Times New Roman"/>
+                <w:sz w:val="24"/>
+                <w:szCs w:val="24"/>
+              </w:rPr>
+            </w:pPr>
+            <w:r>
+              <w:rPr>
+                <w:rFonts w:ascii="Times New Roman" w:hAnsi="Times New Roman"/>
+                <w:sz w:val="24"/>
+                <w:szCs w:val="24"/>
+              </w:rPr>
+              <w:t>is_transfered_to_pending_payments</w:t>
+            </w:r>
+          </w:p>
+        </w:tc>
+        <w:tc>
+          <w:tcPr>
+            <w:tcW w:w="3242" w:type="dxa"/>
             <w:tcBorders>
               <w:top w:val="nil"/>
               <w:left w:val="single" w:sz="2" w:space="0" w:color="000000"/>
@@ -1135,17 +1895,20 @@
           <w:p>
             <w:pPr>
               <w:pStyle w:val="TableContents"/>
-              <w:rPr>
-                <w:sz w:val="24"/>
-                <w:szCs w:val="24"/>
-              </w:rPr>
-            </w:pPr>
-            <w:r>
-              <w:rPr>
-                <w:sz w:val="24"/>
-                <w:szCs w:val="24"/>
-              </w:rPr>
-              <w:t>Cash</w:t>
+              <w:spacing w:before="0" w:after="200"/>
+              <w:rPr>
+                <w:rFonts w:ascii="Times New Roman" w:hAnsi="Times New Roman"/>
+                <w:sz w:val="24"/>
+                <w:szCs w:val="24"/>
+              </w:rPr>
+            </w:pPr>
+            <w:r>
+              <w:rPr>
+                <w:rFonts w:ascii="Times New Roman" w:hAnsi="Times New Roman"/>
+                <w:sz w:val="24"/>
+                <w:szCs w:val="24"/>
+              </w:rPr>
+              <w:t>is_pending_payment_closed</w:t>
             </w:r>
           </w:p>
         </w:tc>
@@ -1156,7 +1919,7 @@
         </w:trPr>
         <w:tc>
           <w:tcPr>
-            <w:tcW w:w="3236" w:type="dxa"/>
+            <w:tcW w:w="450" w:type="dxa"/>
             <w:tcBorders>
               <w:top w:val="nil"/>
               <w:left w:val="single" w:sz="2" w:space="0" w:color="000000"/>
@@ -1173,23 +1936,133 @@
           <w:p>
             <w:pPr>
               <w:pStyle w:val="TableContents"/>
-              <w:rPr>
-                <w:sz w:val="24"/>
-                <w:szCs w:val="24"/>
-              </w:rPr>
-            </w:pPr>
-            <w:r>
-              <w:rPr>
-                <w:sz w:val="24"/>
-                <w:szCs w:val="24"/>
-              </w:rPr>
-              <w:t>CHEQUE</w:t>
-            </w:r>
-          </w:p>
-        </w:tc>
-        <w:tc>
-          <w:tcPr>
-            <w:tcW w:w="2250" w:type="dxa"/>
+              <w:spacing w:before="0" w:after="200"/>
+              <w:rPr>
+                <w:rFonts w:ascii="Times New Roman" w:hAnsi="Times New Roman"/>
+                <w:sz w:val="24"/>
+                <w:szCs w:val="24"/>
+              </w:rPr>
+            </w:pPr>
+            <w:r>
+              <w:rPr>
+                <w:rFonts w:ascii="Times New Roman" w:hAnsi="Times New Roman"/>
+                <w:sz w:val="24"/>
+                <w:szCs w:val="24"/>
+              </w:rPr>
+            </w:r>
+          </w:p>
+        </w:tc>
+        <w:tc>
+          <w:tcPr>
+            <w:tcW w:w="2164" w:type="dxa"/>
+            <w:tcBorders>
+              <w:top w:val="nil"/>
+              <w:left w:val="single" w:sz="2" w:space="0" w:color="000000"/>
+              <w:bottom w:val="single" w:sz="2" w:space="0" w:color="000000"/>
+              <w:insideH w:val="single" w:sz="2" w:space="0" w:color="000000"/>
+              <w:right w:val="nil"/>
+              <w:insideV w:val="nil"/>
+            </w:tcBorders>
+            <w:shd w:fill="auto" w:val="clear"/>
+            <w:tcMar>
+              <w:left w:w="54" w:type="dxa"/>
+            </w:tcMar>
+          </w:tcPr>
+          <w:p>
+            <w:pPr>
+              <w:pStyle w:val="TableContents"/>
+              <w:spacing w:before="0" w:after="200"/>
+              <w:rPr>
+                <w:rFonts w:ascii="Times New Roman" w:hAnsi="Times New Roman"/>
+                <w:sz w:val="24"/>
+                <w:szCs w:val="24"/>
+              </w:rPr>
+            </w:pPr>
+            <w:r>
+              <w:rPr>
+                <w:rFonts w:ascii="Times New Roman" w:hAnsi="Times New Roman"/>
+                <w:sz w:val="24"/>
+                <w:szCs w:val="24"/>
+              </w:rPr>
+              <w:t>payment_method</w:t>
+            </w:r>
+          </w:p>
+        </w:tc>
+        <w:tc>
+          <w:tcPr>
+            <w:tcW w:w="2872" w:type="dxa"/>
+            <w:tcBorders>
+              <w:top w:val="nil"/>
+              <w:left w:val="single" w:sz="2" w:space="0" w:color="000000"/>
+              <w:bottom w:val="single" w:sz="2" w:space="0" w:color="000000"/>
+              <w:insideH w:val="single" w:sz="2" w:space="0" w:color="000000"/>
+              <w:right w:val="nil"/>
+              <w:insideV w:val="nil"/>
+            </w:tcBorders>
+            <w:shd w:fill="auto" w:val="clear"/>
+            <w:tcMar>
+              <w:left w:w="54" w:type="dxa"/>
+            </w:tcMar>
+          </w:tcPr>
+          <w:p>
+            <w:pPr>
+              <w:pStyle w:val="TableContents"/>
+              <w:spacing w:before="0" w:after="200"/>
+              <w:rPr>
+                <w:rFonts w:ascii="Times New Roman" w:hAnsi="Times New Roman"/>
+                <w:sz w:val="24"/>
+                <w:szCs w:val="24"/>
+              </w:rPr>
+            </w:pPr>
+            <w:r>
+              <w:rPr>
+                <w:rFonts w:ascii="Times New Roman" w:hAnsi="Times New Roman"/>
+                <w:sz w:val="24"/>
+                <w:szCs w:val="24"/>
+              </w:rPr>
+              <w:t>bill_date_time</w:t>
+            </w:r>
+          </w:p>
+        </w:tc>
+        <w:tc>
+          <w:tcPr>
+            <w:tcW w:w="4232" w:type="dxa"/>
+            <w:tcBorders>
+              <w:top w:val="nil"/>
+              <w:left w:val="single" w:sz="2" w:space="0" w:color="000000"/>
+              <w:bottom w:val="single" w:sz="2" w:space="0" w:color="000000"/>
+              <w:insideH w:val="single" w:sz="2" w:space="0" w:color="000000"/>
+              <w:right w:val="nil"/>
+              <w:insideV w:val="nil"/>
+            </w:tcBorders>
+            <w:shd w:fill="auto" w:val="clear"/>
+            <w:tcMar>
+              <w:left w:w="54" w:type="dxa"/>
+            </w:tcMar>
+          </w:tcPr>
+          <w:p>
+            <w:pPr>
+              <w:pStyle w:val="TableContents"/>
+              <w:spacing w:before="0" w:after="200"/>
+              <w:rPr>
+                <w:rFonts w:ascii="Times New Roman" w:hAnsi="Times New Roman"/>
+                <w:sz w:val="24"/>
+                <w:szCs w:val="24"/>
+              </w:rPr>
+            </w:pPr>
+            <w:r>
+              <w:rPr>
+                <w:rFonts w:ascii="Times New Roman" w:hAnsi="Times New Roman"/>
+                <w:sz w:val="24"/>
+                <w:szCs w:val="24"/>
+              </w:rPr>
+              <w:t>waiter_id</w:t>
+            </w:r>
+          </w:p>
+        </w:tc>
+        <w:tc>
+          <w:tcPr>
+            <w:tcW w:w="3242" w:type="dxa"/>
             <w:tcBorders>
               <w:top w:val="nil"/>
               <w:left w:val="single" w:sz="2" w:space="0" w:color="000000"/>
@@ -1206,88 +2079,19 @@
           <w:p>
             <w:pPr>
               <w:pStyle w:val="TableContents"/>
-              <w:rPr>
-                <w:sz w:val="24"/>
-                <w:szCs w:val="24"/>
-              </w:rPr>
-            </w:pPr>
-            <w:r>
-              <w:rPr>
-                <w:sz w:val="24"/>
-                <w:szCs w:val="24"/>
-              </w:rPr>
-              <w:t>Cheque</w:t>
-            </w:r>
-          </w:p>
-        </w:tc>
-      </w:tr>
-      <w:tr>
-        <w:trPr>
-          <w:cantSplit w:val="false"/>
-        </w:trPr>
-        <w:tc>
-          <w:tcPr>
-            <w:tcW w:w="3236" w:type="dxa"/>
-            <w:tcBorders>
-              <w:top w:val="nil"/>
-              <w:left w:val="single" w:sz="2" w:space="0" w:color="000000"/>
-              <w:bottom w:val="single" w:sz="2" w:space="0" w:color="000000"/>
-              <w:insideH w:val="single" w:sz="2" w:space="0" w:color="000000"/>
-              <w:right w:val="nil"/>
-              <w:insideV w:val="nil"/>
-            </w:tcBorders>
-            <w:shd w:fill="auto" w:val="clear"/>
-            <w:tcMar>
-              <w:left w:w="54" w:type="dxa"/>
-            </w:tcMar>
-          </w:tcPr>
-          <w:p>
-            <w:pPr>
-              <w:pStyle w:val="TableContents"/>
-              <w:rPr>
-                <w:sz w:val="24"/>
-                <w:szCs w:val="24"/>
-              </w:rPr>
-            </w:pPr>
-            <w:r>
-              <w:rPr>
-                <w:sz w:val="24"/>
-                <w:szCs w:val="24"/>
-              </w:rPr>
-              <w:t>CREDIT_CARD</w:t>
-            </w:r>
-          </w:p>
-        </w:tc>
-        <w:tc>
-          <w:tcPr>
-            <w:tcW w:w="2250" w:type="dxa"/>
-            <w:tcBorders>
-              <w:top w:val="nil"/>
-              <w:left w:val="single" w:sz="2" w:space="0" w:color="000000"/>
-              <w:bottom w:val="single" w:sz="2" w:space="0" w:color="000000"/>
-              <w:insideH w:val="single" w:sz="2" w:space="0" w:color="000000"/>
-              <w:right w:val="single" w:sz="2" w:space="0" w:color="000000"/>
-              <w:insideV w:val="single" w:sz="2" w:space="0" w:color="000000"/>
-            </w:tcBorders>
-            <w:shd w:fill="auto" w:val="clear"/>
-            <w:tcMar>
-              <w:left w:w="54" w:type="dxa"/>
-            </w:tcMar>
-          </w:tcPr>
-          <w:p>
-            <w:pPr>
-              <w:pStyle w:val="TableContents"/>
-              <w:rPr>
-                <w:sz w:val="24"/>
-                <w:szCs w:val="24"/>
-              </w:rPr>
-            </w:pPr>
-            <w:r>
-              <w:rPr>
-                <w:sz w:val="24"/>
-                <w:szCs w:val="24"/>
-              </w:rPr>
-              <w:t>Credit Card</w:t>
+              <w:spacing w:before="0" w:after="200"/>
+              <w:rPr>
+                <w:rFonts w:ascii="Times New Roman" w:hAnsi="Times New Roman"/>
+                <w:sz w:val="24"/>
+                <w:szCs w:val="24"/>
+              </w:rPr>
+            </w:pPr>
+            <w:r>
+              <w:rPr>
+                <w:rFonts w:ascii="Times New Roman" w:hAnsi="Times New Roman"/>
+                <w:sz w:val="24"/>
+                <w:szCs w:val="24"/>
+              </w:rPr>
             </w:r>
           </w:p>
         </w:tc>
@@ -1297,6 +2101,24 @@
       <w:pPr>
         <w:pStyle w:val="Header"/>
         <w:rPr>
+          <w:rFonts w:ascii="Times New Roman" w:hAnsi="Times New Roman"/>
+          <w:sz w:val="24"/>
+          <w:szCs w:val="24"/>
+        </w:rPr>
+      </w:pPr>
+      <w:r>
+        <w:rPr>
+          <w:rFonts w:ascii="Times New Roman" w:hAnsi="Times New Roman"/>
+          <w:sz w:val="24"/>
+          <w:szCs w:val="24"/>
+        </w:rPr>
+      </w:r>
+    </w:p>
+    <w:p>
+      <w:pPr>
+        <w:pStyle w:val="Header"/>
+        <w:rPr>
+          <w:rFonts w:ascii="Times New Roman" w:hAnsi="Times New Roman"/>
           <w:b/>
           <w:color w:val="FF0000"/>
           <w:sz w:val="24"/>
@@ -1305,104 +2127,426 @@
       </w:pPr>
       <w:r>
         <w:rPr>
+          <w:rFonts w:ascii="Times New Roman" w:hAnsi="Times New Roman"/>
           <w:b/>
           <w:color w:val="FF0000"/>
           <w:sz w:val="24"/>
           <w:szCs w:val="24"/>
         </w:rPr>
-        <w:t>restaurant_kot</w:t>
+        <w:t>restaurant_kot_details</w:t>
       </w:r>
     </w:p>
-    <w:p>
-      <w:pPr>
-        <w:pStyle w:val="Header"/>
-        <w:rPr/>
-      </w:pPr>
-      <w:r>
-        <w:rPr/>
-      </w:r>
-    </w:p>
-    <w:p>
-      <w:pPr>
-        <w:pStyle w:val="Header"/>
-        <w:rPr/>
-      </w:pPr>
-      <w:r>
-        <w:rPr/>
-      </w:r>
-    </w:p>
+    <w:tbl>
+      <w:tblPr>
+        <w:tblW w:w="12960" w:type="dxa"/>
+        <w:jc w:val="left"/>
+        <w:tblInd w:w="55" w:type="dxa"/>
+        <w:tblBorders>
+          <w:top w:val="single" w:sz="2" w:space="0" w:color="000000"/>
+          <w:left w:val="single" w:sz="2" w:space="0" w:color="000000"/>
+          <w:bottom w:val="single" w:sz="2" w:space="0" w:color="000000"/>
+          <w:insideH w:val="single" w:sz="2" w:space="0" w:color="000000"/>
+          <w:right w:val="nil"/>
+          <w:insideV w:val="nil"/>
+        </w:tblBorders>
+        <w:tblCellMar>
+          <w:top w:w="55" w:type="dxa"/>
+          <w:left w:w="54" w:type="dxa"/>
+          <w:bottom w:w="55" w:type="dxa"/>
+          <w:right w:w="55" w:type="dxa"/>
+        </w:tblCellMar>
+      </w:tblPr>
+      <w:tblGrid>
+        <w:gridCol w:w="2592"/>
+        <w:gridCol w:w="2592"/>
+        <w:gridCol w:w="2592"/>
+        <w:gridCol w:w="2592"/>
+        <w:gridCol w:w="2592"/>
+      </w:tblGrid>
+      <w:tr>
+        <w:trPr>
+          <w:cantSplit w:val="false"/>
+        </w:trPr>
+        <w:tc>
+          <w:tcPr>
+            <w:tcW w:w="2592" w:type="dxa"/>
+            <w:tcBorders>
+              <w:top w:val="single" w:sz="2" w:space="0" w:color="000000"/>
+              <w:left w:val="single" w:sz="2" w:space="0" w:color="000000"/>
+              <w:bottom w:val="single" w:sz="2" w:space="0" w:color="000000"/>
+              <w:insideH w:val="single" w:sz="2" w:space="0" w:color="000000"/>
+              <w:right w:val="nil"/>
+              <w:insideV w:val="nil"/>
+            </w:tcBorders>
+            <w:shd w:fill="auto" w:val="clear"/>
+            <w:tcMar>
+              <w:left w:w="54" w:type="dxa"/>
+            </w:tcMar>
+          </w:tcPr>
+          <w:p>
+            <w:pPr>
+              <w:pStyle w:val="TableContents"/>
+              <w:spacing w:before="0" w:after="200"/>
+              <w:rPr>
+                <w:rFonts w:ascii="Times New Roman" w:hAnsi="Times New Roman"/>
+                <w:sz w:val="24"/>
+                <w:szCs w:val="24"/>
+              </w:rPr>
+            </w:pPr>
+            <w:r>
+              <w:rPr>
+                <w:rFonts w:ascii="Times New Roman" w:hAnsi="Times New Roman"/>
+                <w:sz w:val="24"/>
+                <w:szCs w:val="24"/>
+              </w:rPr>
+              <w:t>Id</w:t>
+            </w:r>
+          </w:p>
+        </w:tc>
+        <w:tc>
+          <w:tcPr>
+            <w:tcW w:w="2592" w:type="dxa"/>
+            <w:tcBorders>
+              <w:top w:val="single" w:sz="2" w:space="0" w:color="000000"/>
+              <w:left w:val="single" w:sz="2" w:space="0" w:color="000000"/>
+              <w:bottom w:val="single" w:sz="2" w:space="0" w:color="000000"/>
+              <w:insideH w:val="single" w:sz="2" w:space="0" w:color="000000"/>
+              <w:right w:val="nil"/>
+              <w:insideV w:val="nil"/>
+            </w:tcBorders>
+            <w:shd w:fill="auto" w:val="clear"/>
+            <w:tcMar>
+              <w:left w:w="54" w:type="dxa"/>
+            </w:tcMar>
+          </w:tcPr>
+          <w:p>
+            <w:pPr>
+              <w:pStyle w:val="TableContents"/>
+              <w:spacing w:before="0" w:after="200"/>
+              <w:rPr>
+                <w:rFonts w:ascii="Times New Roman" w:hAnsi="Times New Roman"/>
+                <w:sz w:val="24"/>
+                <w:szCs w:val="24"/>
+              </w:rPr>
+            </w:pPr>
+            <w:r>
+              <w:rPr>
+                <w:rFonts w:ascii="Times New Roman" w:hAnsi="Times New Roman"/>
+                <w:sz w:val="24"/>
+                <w:szCs w:val="24"/>
+              </w:rPr>
+              <w:t>kot_id</w:t>
+            </w:r>
+          </w:p>
+        </w:tc>
+        <w:tc>
+          <w:tcPr>
+            <w:tcW w:w="2592" w:type="dxa"/>
+            <w:tcBorders>
+              <w:top w:val="single" w:sz="2" w:space="0" w:color="000000"/>
+              <w:left w:val="single" w:sz="2" w:space="0" w:color="000000"/>
+              <w:bottom w:val="single" w:sz="2" w:space="0" w:color="000000"/>
+              <w:insideH w:val="single" w:sz="2" w:space="0" w:color="000000"/>
+              <w:right w:val="nil"/>
+              <w:insideV w:val="nil"/>
+            </w:tcBorders>
+            <w:shd w:fill="auto" w:val="clear"/>
+            <w:tcMar>
+              <w:left w:w="54" w:type="dxa"/>
+            </w:tcMar>
+          </w:tcPr>
+          <w:p>
+            <w:pPr>
+              <w:pStyle w:val="TableContents"/>
+              <w:spacing w:before="0" w:after="200"/>
+              <w:rPr>
+                <w:rFonts w:ascii="Times New Roman" w:hAnsi="Times New Roman"/>
+                <w:sz w:val="24"/>
+                <w:szCs w:val="24"/>
+              </w:rPr>
+            </w:pPr>
+            <w:r>
+              <w:rPr>
+                <w:rFonts w:ascii="Times New Roman" w:hAnsi="Times New Roman"/>
+                <w:sz w:val="24"/>
+                <w:szCs w:val="24"/>
+              </w:rPr>
+              <w:t>item_id</w:t>
+            </w:r>
+          </w:p>
+        </w:tc>
+        <w:tc>
+          <w:tcPr>
+            <w:tcW w:w="2592" w:type="dxa"/>
+            <w:tcBorders>
+              <w:top w:val="single" w:sz="2" w:space="0" w:color="000000"/>
+              <w:left w:val="single" w:sz="2" w:space="0" w:color="000000"/>
+              <w:bottom w:val="single" w:sz="2" w:space="0" w:color="000000"/>
+              <w:insideH w:val="single" w:sz="2" w:space="0" w:color="000000"/>
+              <w:right w:val="nil"/>
+              <w:insideV w:val="nil"/>
+            </w:tcBorders>
+            <w:shd w:fill="auto" w:val="clear"/>
+            <w:tcMar>
+              <w:left w:w="54" w:type="dxa"/>
+            </w:tcMar>
+          </w:tcPr>
+          <w:p>
+            <w:pPr>
+              <w:pStyle w:val="TableContents"/>
+              <w:spacing w:before="0" w:after="200"/>
+              <w:rPr>
+                <w:rFonts w:ascii="Times New Roman" w:hAnsi="Times New Roman"/>
+                <w:sz w:val="24"/>
+                <w:szCs w:val="24"/>
+              </w:rPr>
+            </w:pPr>
+            <w:r>
+              <w:rPr>
+                <w:rFonts w:ascii="Times New Roman" w:hAnsi="Times New Roman"/>
+                <w:sz w:val="24"/>
+                <w:szCs w:val="24"/>
+              </w:rPr>
+              <w:t>Quantity</w:t>
+            </w:r>
+          </w:p>
+        </w:tc>
+        <w:tc>
+          <w:tcPr>
+            <w:tcW w:w="2592" w:type="dxa"/>
+            <w:tcBorders>
+              <w:top w:val="single" w:sz="2" w:space="0" w:color="000000"/>
+              <w:left w:val="single" w:sz="2" w:space="0" w:color="000000"/>
+              <w:bottom w:val="single" w:sz="2" w:space="0" w:color="000000"/>
+              <w:insideH w:val="single" w:sz="2" w:space="0" w:color="000000"/>
+              <w:right w:val="single" w:sz="2" w:space="0" w:color="000000"/>
+              <w:insideV w:val="single" w:sz="2" w:space="0" w:color="000000"/>
+            </w:tcBorders>
+            <w:shd w:fill="auto" w:val="clear"/>
+            <w:tcMar>
+              <w:left w:w="54" w:type="dxa"/>
+            </w:tcMar>
+          </w:tcPr>
+          <w:p>
+            <w:pPr>
+              <w:pStyle w:val="TableContents"/>
+              <w:spacing w:before="0" w:after="200"/>
+              <w:rPr>
+                <w:rFonts w:ascii="Times New Roman" w:hAnsi="Times New Roman"/>
+                <w:sz w:val="24"/>
+                <w:szCs w:val="24"/>
+              </w:rPr>
+            </w:pPr>
+            <w:r>
+              <w:rPr>
+                <w:rFonts w:ascii="Times New Roman" w:hAnsi="Times New Roman"/>
+                <w:sz w:val="24"/>
+                <w:szCs w:val="24"/>
+              </w:rPr>
+              <w:t>Rate</w:t>
+            </w:r>
+          </w:p>
+        </w:tc>
+      </w:tr>
+      <w:tr>
+        <w:trPr>
+          <w:cantSplit w:val="false"/>
+        </w:trPr>
+        <w:tc>
+          <w:tcPr>
+            <w:tcW w:w="2592" w:type="dxa"/>
+            <w:tcBorders>
+              <w:top w:val="nil"/>
+              <w:left w:val="single" w:sz="2" w:space="0" w:color="000000"/>
+              <w:bottom w:val="single" w:sz="2" w:space="0" w:color="000000"/>
+              <w:insideH w:val="single" w:sz="2" w:space="0" w:color="000000"/>
+              <w:right w:val="nil"/>
+              <w:insideV w:val="nil"/>
+            </w:tcBorders>
+            <w:shd w:fill="auto" w:val="clear"/>
+            <w:tcMar>
+              <w:left w:w="54" w:type="dxa"/>
+            </w:tcMar>
+          </w:tcPr>
+          <w:p>
+            <w:pPr>
+              <w:pStyle w:val="TableContents"/>
+              <w:spacing w:before="0" w:after="200"/>
+              <w:rPr>
+                <w:rFonts w:ascii="Times New Roman" w:hAnsi="Times New Roman"/>
+                <w:sz w:val="24"/>
+                <w:szCs w:val="24"/>
+              </w:rPr>
+            </w:pPr>
+            <w:r>
+              <w:rPr>
+                <w:rFonts w:ascii="Times New Roman" w:hAnsi="Times New Roman"/>
+                <w:sz w:val="24"/>
+                <w:szCs w:val="24"/>
+              </w:rPr>
+              <w:t>bulk_id</w:t>
+            </w:r>
+          </w:p>
+        </w:tc>
+        <w:tc>
+          <w:tcPr>
+            <w:tcW w:w="2592" w:type="dxa"/>
+            <w:tcBorders>
+              <w:top w:val="nil"/>
+              <w:left w:val="single" w:sz="2" w:space="0" w:color="000000"/>
+              <w:bottom w:val="single" w:sz="2" w:space="0" w:color="000000"/>
+              <w:insideH w:val="single" w:sz="2" w:space="0" w:color="000000"/>
+              <w:right w:val="nil"/>
+              <w:insideV w:val="nil"/>
+            </w:tcBorders>
+            <w:shd w:fill="auto" w:val="clear"/>
+            <w:tcMar>
+              <w:left w:w="54" w:type="dxa"/>
+            </w:tcMar>
+          </w:tcPr>
+          <w:p>
+            <w:pPr>
+              <w:pStyle w:val="TableContents"/>
+              <w:spacing w:before="0" w:after="200"/>
+              <w:rPr>
+                <w:rFonts w:ascii="Times New Roman" w:hAnsi="Times New Roman"/>
+                <w:sz w:val="24"/>
+                <w:szCs w:val="24"/>
+              </w:rPr>
+            </w:pPr>
+            <w:r>
+              <w:rPr>
+                <w:rFonts w:ascii="Times New Roman" w:hAnsi="Times New Roman"/>
+                <w:sz w:val="24"/>
+                <w:szCs w:val="24"/>
+              </w:rPr>
+              <w:t>insertion_date_time</w:t>
+            </w:r>
+          </w:p>
+        </w:tc>
+        <w:tc>
+          <w:tcPr>
+            <w:tcW w:w="2592" w:type="dxa"/>
+            <w:tcBorders>
+              <w:top w:val="nil"/>
+              <w:left w:val="single" w:sz="2" w:space="0" w:color="000000"/>
+              <w:bottom w:val="single" w:sz="2" w:space="0" w:color="000000"/>
+              <w:insideH w:val="single" w:sz="2" w:space="0" w:color="000000"/>
+              <w:right w:val="nil"/>
+              <w:insideV w:val="nil"/>
+            </w:tcBorders>
+            <w:shd w:fill="auto" w:val="clear"/>
+            <w:tcMar>
+              <w:left w:w="54" w:type="dxa"/>
+            </w:tcMar>
+          </w:tcPr>
+          <w:p>
+            <w:pPr>
+              <w:pStyle w:val="TableContents"/>
+              <w:spacing w:before="0" w:after="200"/>
+              <w:rPr>
+                <w:rFonts w:ascii="Times New Roman" w:hAnsi="Times New Roman"/>
+                <w:sz w:val="24"/>
+                <w:szCs w:val="24"/>
+              </w:rPr>
+            </w:pPr>
+            <w:r>
+              <w:rPr>
+                <w:rFonts w:ascii="Times New Roman" w:hAnsi="Times New Roman"/>
+                <w:sz w:val="24"/>
+                <w:szCs w:val="24"/>
+              </w:rPr>
+              <w:t>inserted_by_user_id</w:t>
+            </w:r>
+          </w:p>
+        </w:tc>
+        <w:tc>
+          <w:tcPr>
+            <w:tcW w:w="2592" w:type="dxa"/>
+            <w:tcBorders>
+              <w:top w:val="nil"/>
+              <w:left w:val="single" w:sz="2" w:space="0" w:color="000000"/>
+              <w:bottom w:val="single" w:sz="2" w:space="0" w:color="000000"/>
+              <w:insideH w:val="single" w:sz="2" w:space="0" w:color="000000"/>
+              <w:right w:val="nil"/>
+              <w:insideV w:val="nil"/>
+            </w:tcBorders>
+            <w:shd w:fill="auto" w:val="clear"/>
+            <w:tcMar>
+              <w:left w:w="54" w:type="dxa"/>
+            </w:tcMar>
+          </w:tcPr>
+          <w:p>
+            <w:pPr>
+              <w:pStyle w:val="TableContents"/>
+              <w:spacing w:before="0" w:after="200"/>
+              <w:rPr>
+                <w:rFonts w:ascii="Times New Roman" w:hAnsi="Times New Roman"/>
+                <w:sz w:val="24"/>
+                <w:szCs w:val="24"/>
+              </w:rPr>
+            </w:pPr>
+            <w:r>
+              <w:rPr>
+                <w:rFonts w:ascii="Times New Roman" w:hAnsi="Times New Roman"/>
+                <w:sz w:val="24"/>
+                <w:szCs w:val="24"/>
+              </w:rPr>
+            </w:r>
+          </w:p>
+        </w:tc>
+        <w:tc>
+          <w:tcPr>
+            <w:tcW w:w="2592" w:type="dxa"/>
+            <w:tcBorders>
+              <w:top w:val="nil"/>
+              <w:left w:val="single" w:sz="2" w:space="0" w:color="000000"/>
+              <w:bottom w:val="single" w:sz="2" w:space="0" w:color="000000"/>
+              <w:insideH w:val="single" w:sz="2" w:space="0" w:color="000000"/>
+              <w:right w:val="single" w:sz="2" w:space="0" w:color="000000"/>
+              <w:insideV w:val="single" w:sz="2" w:space="0" w:color="000000"/>
+            </w:tcBorders>
+            <w:shd w:fill="auto" w:val="clear"/>
+            <w:tcMar>
+              <w:left w:w="54" w:type="dxa"/>
+            </w:tcMar>
+          </w:tcPr>
+          <w:p>
+            <w:pPr>
+              <w:pStyle w:val="TableContents"/>
+              <w:spacing w:before="0" w:after="200"/>
+              <w:rPr>
+                <w:rFonts w:ascii="Times New Roman" w:hAnsi="Times New Roman"/>
+                <w:sz w:val="24"/>
+                <w:szCs w:val="24"/>
+              </w:rPr>
+            </w:pPr>
+            <w:r>
+              <w:rPr>
+                <w:rFonts w:ascii="Times New Roman" w:hAnsi="Times New Roman"/>
+                <w:sz w:val="24"/>
+                <w:szCs w:val="24"/>
+              </w:rPr>
+            </w:r>
+          </w:p>
+        </w:tc>
+      </w:tr>
+    </w:tbl>
     <w:p>
       <w:pPr>
         <w:pStyle w:val="Header"/>
         <w:rPr>
-          <w:b/>
-          <w:color w:val="FF0000"/>
+          <w:rFonts w:ascii="Times New Roman" w:hAnsi="Times New Roman"/>
           <w:sz w:val="24"/>
           <w:szCs w:val="24"/>
         </w:rPr>
       </w:pPr>
       <w:r>
         <w:rPr>
-          <w:b/>
-          <w:color w:val="FF0000"/>
+          <w:rFonts w:ascii="Times New Roman" w:hAnsi="Times New Roman"/>
           <w:sz w:val="24"/>
           <w:szCs w:val="24"/>
         </w:rPr>
-        <w:t>r</w:t>
-      </w:r>
-      <w:r>
-        <w:rPr>
-          <w:b/>
-          <w:color w:val="FF0000"/>
-          <w:sz w:val="24"/>
-          <w:szCs w:val="24"/>
-        </w:rPr>
-        <w:t>estaurant_kot_details</w:t>
-      </w:r>
-    </w:p>
-    <w:p>
-      <w:pPr>
-        <w:pStyle w:val="Header"/>
-        <w:rPr/>
-      </w:pPr>
-      <w:r>
-        <w:rPr/>
-      </w:r>
-    </w:p>
-    <w:p>
-      <w:pPr>
-        <w:pStyle w:val="Header"/>
-        <w:rPr/>
-      </w:pPr>
-      <w:r>
-        <w:rPr/>
-      </w:r>
-    </w:p>
-    <w:p>
-      <w:pPr>
-        <w:pStyle w:val="Normal"/>
-        <w:rPr/>
-      </w:pPr>
-      <w:r>
-        <w:rPr/>
-      </w:r>
-    </w:p>
-    <w:p>
-      <w:pPr>
-        <w:pStyle w:val="Normal"/>
-        <w:rPr/>
-      </w:pPr>
-      <w:r>
-        <w:rPr/>
-      </w:r>
-    </w:p>
-    <w:p>
-      <w:pPr>
-        <w:pStyle w:val="Normal"/>
-        <w:rPr/>
-      </w:pPr>
-      <w:r>
-        <w:rPr/>
       </w:r>
     </w:p>
     <w:sectPr>
@@ -1821,7 +2965,7 @@
     </w:pPr>
     <w:rPr>
       <w:rFonts w:ascii="Calibri" w:hAnsi="Calibri" w:eastAsia="Droid Sans Fallback" w:cs=""/>
-      <w:color w:val="auto"/>
+      <w:color w:val="00000A"/>
       <w:sz w:val="22"/>
       <w:szCs w:val="22"/>
       <w:lang w:val="en-US" w:eastAsia="en-US" w:bidi="ar-SA"/>

</xml_diff>